<commit_message>
Adding more content to documentation with regards to test cases
</commit_message>
<xml_diff>
--- a/Bank Trading System Documentation.docx
+++ b/Bank Trading System Documentation.docx
@@ -780,6 +780,2869 @@
           <w:lang w:val="en-GB"/>
         </w:rPr>
         <w:t>Contains docker-compose used to instantiate all the docker images associated with the solution.</w:t>
+      </w:r>
+    </w:p>
+    <w:p>
+      <w:pPr>
+        <w:rPr>
+          <w:rFonts w:asciiTheme="majorHAnsi" w:eastAsiaTheme="majorEastAsia" w:hAnsiTheme="majorHAnsi" w:cstheme="majorBidi"/>
+          <w:color w:val="2F5496" w:themeColor="accent1" w:themeShade="BF"/>
+          <w:sz w:val="26"/>
+          <w:szCs w:val="26"/>
+          <w:lang w:val="en-GB"/>
+        </w:rPr>
+      </w:pPr>
+      <w:r>
+        <w:rPr>
+          <w:lang w:val="en-GB"/>
+        </w:rPr>
+        <w:br w:type="page"/>
+      </w:r>
+    </w:p>
+    <w:p>
+      <w:pPr>
+        <w:pStyle w:val="Heading2"/>
+        <w:rPr>
+          <w:lang w:val="en-GB"/>
+        </w:rPr>
+      </w:pPr>
+      <w:r>
+        <w:rPr>
+          <w:lang w:val="en-GB"/>
+        </w:rPr>
+        <w:lastRenderedPageBreak/>
+        <w:t>Test Cases</w:t>
+      </w:r>
+    </w:p>
+    <w:p>
+      <w:pPr>
+        <w:rPr>
+          <w:lang w:val="en-GB"/>
+        </w:rPr>
+      </w:pPr>
+      <w:r>
+        <w:rPr>
+          <w:lang w:val="en-GB"/>
+        </w:rPr>
+        <w:t>To give some context the current database structure can be seen as containing the following users (these were inserted manually):</w:t>
+      </w:r>
+    </w:p>
+    <w:p>
+      <w:pPr>
+        <w:rPr>
+          <w:lang w:val="en-GB"/>
+        </w:rPr>
+      </w:pPr>
+      <w:r>
+        <w:rPr>
+          <w:lang w:val="en-GB"/>
+        </w:rPr>
+        <w:drawing>
+          <wp:inline distT="0" distB="0" distL="0" distR="0" wp14:anchorId="67816232" wp14:editId="69A11465">
+            <wp:extent cx="4467849" cy="714475"/>
+            <wp:effectExtent l="0" t="0" r="0" b="9525"/>
+            <wp:docPr id="854003580" name="Picture 1" descr="A screenshot of a computer&#10;&#10;Description automatically generated"/>
+            <wp:cNvGraphicFramePr>
+              <a:graphicFrameLocks xmlns:a="http://schemas.openxmlformats.org/drawingml/2006/main" noChangeAspect="1"/>
+            </wp:cNvGraphicFramePr>
+            <a:graphic xmlns:a="http://schemas.openxmlformats.org/drawingml/2006/main">
+              <a:graphicData uri="http://schemas.openxmlformats.org/drawingml/2006/picture">
+                <pic:pic xmlns:pic="http://schemas.openxmlformats.org/drawingml/2006/picture">
+                  <pic:nvPicPr>
+                    <pic:cNvPr id="854003580" name="Picture 1" descr="A screenshot of a computer&#10;&#10;Description automatically generated"/>
+                    <pic:cNvPicPr/>
+                  </pic:nvPicPr>
+                  <pic:blipFill>
+                    <a:blip r:embed="rId7"/>
+                    <a:stretch>
+                      <a:fillRect/>
+                    </a:stretch>
+                  </pic:blipFill>
+                  <pic:spPr>
+                    <a:xfrm>
+                      <a:off x="0" y="0"/>
+                      <a:ext cx="4467849" cy="714475"/>
+                    </a:xfrm>
+                    <a:prstGeom prst="rect">
+                      <a:avLst/>
+                    </a:prstGeom>
+                  </pic:spPr>
+                </pic:pic>
+              </a:graphicData>
+            </a:graphic>
+          </wp:inline>
+        </w:drawing>
+      </w:r>
+    </w:p>
+    <w:p>
+      <w:pPr>
+        <w:rPr>
+          <w:lang w:val="en-GB"/>
+        </w:rPr>
+      </w:pPr>
+      <w:r>
+        <w:rPr>
+          <w:lang w:val="en-GB"/>
+        </w:rPr>
+        <w:t xml:space="preserve">With </w:t>
+      </w:r>
+      <w:proofErr w:type="spellStart"/>
+      <w:r>
+        <w:rPr>
+          <w:lang w:val="en-GB"/>
+        </w:rPr>
+        <w:t>user_id</w:t>
+      </w:r>
+      <w:proofErr w:type="spellEnd"/>
+      <w:r>
+        <w:rPr>
+          <w:lang w:val="en-GB"/>
+        </w:rPr>
+        <w:t xml:space="preserve"> = 1 having the following trades:</w:t>
+      </w:r>
+    </w:p>
+    <w:p>
+      <w:pPr>
+        <w:rPr>
+          <w:lang w:val="en-GB"/>
+        </w:rPr>
+      </w:pPr>
+      <w:r>
+        <w:rPr>
+          <w:lang w:val="en-GB"/>
+        </w:rPr>
+        <w:drawing>
+          <wp:inline distT="0" distB="0" distL="0" distR="0" wp14:anchorId="4F66F118" wp14:editId="3A0AE952">
+            <wp:extent cx="5731510" cy="420370"/>
+            <wp:effectExtent l="0" t="0" r="2540" b="0"/>
+            <wp:docPr id="675274727" name="Picture 1" descr="A screenshot of a price tag&#10;&#10;Description automatically generated"/>
+            <wp:cNvGraphicFramePr>
+              <a:graphicFrameLocks xmlns:a="http://schemas.openxmlformats.org/drawingml/2006/main" noChangeAspect="1"/>
+            </wp:cNvGraphicFramePr>
+            <a:graphic xmlns:a="http://schemas.openxmlformats.org/drawingml/2006/main">
+              <a:graphicData uri="http://schemas.openxmlformats.org/drawingml/2006/picture">
+                <pic:pic xmlns:pic="http://schemas.openxmlformats.org/drawingml/2006/picture">
+                  <pic:nvPicPr>
+                    <pic:cNvPr id="675274727" name="Picture 1" descr="A screenshot of a price tag&#10;&#10;Description automatically generated"/>
+                    <pic:cNvPicPr/>
+                  </pic:nvPicPr>
+                  <pic:blipFill>
+                    <a:blip r:embed="rId8"/>
+                    <a:stretch>
+                      <a:fillRect/>
+                    </a:stretch>
+                  </pic:blipFill>
+                  <pic:spPr>
+                    <a:xfrm>
+                      <a:off x="0" y="0"/>
+                      <a:ext cx="5731510" cy="420370"/>
+                    </a:xfrm>
+                    <a:prstGeom prst="rect">
+                      <a:avLst/>
+                    </a:prstGeom>
+                  </pic:spPr>
+                </pic:pic>
+              </a:graphicData>
+            </a:graphic>
+          </wp:inline>
+        </w:drawing>
+      </w:r>
+    </w:p>
+    <w:p>
+      <w:pPr>
+        <w:rPr>
+          <w:lang w:val="en-GB"/>
+        </w:rPr>
+      </w:pPr>
+      <w:proofErr w:type="spellStart"/>
+      <w:r>
+        <w:rPr>
+          <w:lang w:val="en-GB"/>
+        </w:rPr>
+        <w:t>User_id</w:t>
+      </w:r>
+      <w:proofErr w:type="spellEnd"/>
+      <w:r>
+        <w:rPr>
+          <w:lang w:val="en-GB"/>
+        </w:rPr>
+        <w:t xml:space="preserve"> = 2 has the following:</w:t>
+      </w:r>
+    </w:p>
+    <w:p>
+      <w:pPr>
+        <w:rPr>
+          <w:lang w:val="en-GB"/>
+        </w:rPr>
+      </w:pPr>
+      <w:r>
+        <w:rPr>
+          <w:lang w:val="en-GB"/>
+        </w:rPr>
+        <w:drawing>
+          <wp:inline distT="0" distB="0" distL="0" distR="0" wp14:anchorId="367B453C" wp14:editId="61B6A47A">
+            <wp:extent cx="5731510" cy="442595"/>
+            <wp:effectExtent l="0" t="0" r="2540" b="0"/>
+            <wp:docPr id="1379861105" name="Picture 1" descr="A screenshot of a price tag&#10;&#10;Description automatically generated"/>
+            <wp:cNvGraphicFramePr>
+              <a:graphicFrameLocks xmlns:a="http://schemas.openxmlformats.org/drawingml/2006/main" noChangeAspect="1"/>
+            </wp:cNvGraphicFramePr>
+            <a:graphic xmlns:a="http://schemas.openxmlformats.org/drawingml/2006/main">
+              <a:graphicData uri="http://schemas.openxmlformats.org/drawingml/2006/picture">
+                <pic:pic xmlns:pic="http://schemas.openxmlformats.org/drawingml/2006/picture">
+                  <pic:nvPicPr>
+                    <pic:cNvPr id="1379861105" name="Picture 1" descr="A screenshot of a price tag&#10;&#10;Description automatically generated"/>
+                    <pic:cNvPicPr/>
+                  </pic:nvPicPr>
+                  <pic:blipFill>
+                    <a:blip r:embed="rId9"/>
+                    <a:stretch>
+                      <a:fillRect/>
+                    </a:stretch>
+                  </pic:blipFill>
+                  <pic:spPr>
+                    <a:xfrm>
+                      <a:off x="0" y="0"/>
+                      <a:ext cx="5731510" cy="442595"/>
+                    </a:xfrm>
+                    <a:prstGeom prst="rect">
+                      <a:avLst/>
+                    </a:prstGeom>
+                  </pic:spPr>
+                </pic:pic>
+              </a:graphicData>
+            </a:graphic>
+          </wp:inline>
+        </w:drawing>
+      </w:r>
+    </w:p>
+    <w:p>
+      <w:pPr>
+        <w:rPr>
+          <w:lang w:val="en-GB"/>
+        </w:rPr>
+      </w:pPr>
+      <w:proofErr w:type="gramStart"/>
+      <w:r>
+        <w:rPr>
+          <w:lang w:val="en-GB"/>
+        </w:rPr>
+        <w:t>And,</w:t>
+      </w:r>
+      <w:proofErr w:type="gramEnd"/>
+      <w:r>
+        <w:rPr>
+          <w:lang w:val="en-GB"/>
+        </w:rPr>
+        <w:t xml:space="preserve"> </w:t>
+      </w:r>
+      <w:proofErr w:type="spellStart"/>
+      <w:r>
+        <w:rPr>
+          <w:lang w:val="en-GB"/>
+        </w:rPr>
+        <w:t>user_id</w:t>
+      </w:r>
+      <w:proofErr w:type="spellEnd"/>
+      <w:r>
+        <w:rPr>
+          <w:lang w:val="en-GB"/>
+        </w:rPr>
+        <w:t xml:space="preserve"> = 3 having no trades executed.</w:t>
+      </w:r>
+    </w:p>
+    <w:p>
+      <w:pPr>
+        <w:rPr>
+          <w:lang w:val="en-GB"/>
+        </w:rPr>
+      </w:pPr>
+      <w:r>
+        <w:rPr>
+          <w:lang w:val="en-GB"/>
+        </w:rPr>
+        <w:t xml:space="preserve">By calling the </w:t>
+      </w:r>
+      <w:proofErr w:type="spellStart"/>
+      <w:r>
+        <w:rPr>
+          <w:lang w:val="en-GB"/>
+        </w:rPr>
+        <w:t>GetUserTrades</w:t>
+      </w:r>
+      <w:proofErr w:type="spellEnd"/>
+      <w:r>
+        <w:rPr>
+          <w:lang w:val="en-GB"/>
+        </w:rPr>
+        <w:t xml:space="preserve"> endpoint with </w:t>
+      </w:r>
+      <w:proofErr w:type="spellStart"/>
+      <w:r>
+        <w:rPr>
+          <w:lang w:val="en-GB"/>
+        </w:rPr>
+        <w:t>UserId</w:t>
+      </w:r>
+      <w:proofErr w:type="spellEnd"/>
+      <w:r>
+        <w:rPr>
+          <w:lang w:val="en-GB"/>
+        </w:rPr>
+        <w:t xml:space="preserve"> = 2 (</w:t>
+      </w:r>
+      <w:r>
+        <w:rPr>
+          <w:lang w:val="en-GB"/>
+        </w:rPr>
+        <w:t>https://localhost:52829/api/Trade/GetUserTrades?UserID=2</w:t>
+      </w:r>
+      <w:r>
+        <w:rPr>
+          <w:lang w:val="en-GB"/>
+        </w:rPr>
+        <w:t>), we retrieved the following result:</w:t>
+      </w:r>
+    </w:p>
+    <w:p>
+      <w:pPr>
+        <w:shd w:val="clear" w:color="auto" w:fill="333333"/>
+        <w:tabs>
+          <w:tab w:val="left" w:pos="916"/>
+          <w:tab w:val="left" w:pos="1832"/>
+          <w:tab w:val="left" w:pos="2748"/>
+          <w:tab w:val="left" w:pos="3664"/>
+          <w:tab w:val="left" w:pos="4580"/>
+          <w:tab w:val="left" w:pos="5496"/>
+          <w:tab w:val="left" w:pos="6412"/>
+          <w:tab w:val="left" w:pos="7328"/>
+          <w:tab w:val="left" w:pos="8244"/>
+          <w:tab w:val="left" w:pos="9160"/>
+          <w:tab w:val="left" w:pos="10076"/>
+          <w:tab w:val="left" w:pos="10992"/>
+          <w:tab w:val="left" w:pos="11908"/>
+          <w:tab w:val="left" w:pos="12824"/>
+          <w:tab w:val="left" w:pos="13740"/>
+          <w:tab w:val="left" w:pos="14656"/>
+        </w:tabs>
+        <w:wordWrap w:val="0"/>
+        <w:spacing w:after="0" w:line="240" w:lineRule="auto"/>
+        <w:rPr>
+          <w:rFonts w:ascii="Consolas" w:eastAsia="Times New Roman" w:hAnsi="Consolas" w:cs="Courier New"/>
+          <w:b/>
+          <w:bCs/>
+          <w:color w:val="FFFFFF"/>
+          <w:kern w:val="0"/>
+          <w:sz w:val="18"/>
+          <w:szCs w:val="18"/>
+          <w:lang w:eastAsia="en-MT"/>
+          <w14:ligatures w14:val="none"/>
+        </w:rPr>
+      </w:pPr>
+      <w:r>
+        <w:rPr>
+          <w:rFonts w:ascii="Consolas" w:eastAsia="Times New Roman" w:hAnsi="Consolas" w:cs="Courier New"/>
+          <w:b/>
+          <w:bCs/>
+          <w:color w:val="FFFFFF"/>
+          <w:kern w:val="0"/>
+          <w:sz w:val="18"/>
+          <w:szCs w:val="18"/>
+          <w:lang w:eastAsia="en-MT"/>
+          <w14:ligatures w14:val="none"/>
+        </w:rPr>
+        <w:t>[</w:t>
+      </w:r>
+    </w:p>
+    <w:p>
+      <w:pPr>
+        <w:shd w:val="clear" w:color="auto" w:fill="333333"/>
+        <w:tabs>
+          <w:tab w:val="left" w:pos="916"/>
+          <w:tab w:val="left" w:pos="1832"/>
+          <w:tab w:val="left" w:pos="2748"/>
+          <w:tab w:val="left" w:pos="3664"/>
+          <w:tab w:val="left" w:pos="4580"/>
+          <w:tab w:val="left" w:pos="5496"/>
+          <w:tab w:val="left" w:pos="6412"/>
+          <w:tab w:val="left" w:pos="7328"/>
+          <w:tab w:val="left" w:pos="8244"/>
+          <w:tab w:val="left" w:pos="9160"/>
+          <w:tab w:val="left" w:pos="10076"/>
+          <w:tab w:val="left" w:pos="10992"/>
+          <w:tab w:val="left" w:pos="11908"/>
+          <w:tab w:val="left" w:pos="12824"/>
+          <w:tab w:val="left" w:pos="13740"/>
+          <w:tab w:val="left" w:pos="14656"/>
+        </w:tabs>
+        <w:wordWrap w:val="0"/>
+        <w:spacing w:after="0" w:line="240" w:lineRule="auto"/>
+        <w:rPr>
+          <w:rFonts w:ascii="Consolas" w:eastAsia="Times New Roman" w:hAnsi="Consolas" w:cs="Courier New"/>
+          <w:b/>
+          <w:bCs/>
+          <w:color w:val="FFFFFF"/>
+          <w:kern w:val="0"/>
+          <w:sz w:val="18"/>
+          <w:szCs w:val="18"/>
+          <w:lang w:eastAsia="en-MT"/>
+          <w14:ligatures w14:val="none"/>
+        </w:rPr>
+      </w:pPr>
+      <w:r>
+        <w:rPr>
+          <w:rFonts w:ascii="Consolas" w:eastAsia="Times New Roman" w:hAnsi="Consolas" w:cs="Courier New"/>
+          <w:b/>
+          <w:bCs/>
+          <w:color w:val="FFFFFF"/>
+          <w:kern w:val="0"/>
+          <w:sz w:val="18"/>
+          <w:szCs w:val="18"/>
+          <w:lang w:eastAsia="en-MT"/>
+          <w14:ligatures w14:val="none"/>
+        </w:rPr>
+        <w:t xml:space="preserve">  {</w:t>
+      </w:r>
+    </w:p>
+    <w:p>
+      <w:pPr>
+        <w:shd w:val="clear" w:color="auto" w:fill="333333"/>
+        <w:tabs>
+          <w:tab w:val="left" w:pos="916"/>
+          <w:tab w:val="left" w:pos="1832"/>
+          <w:tab w:val="left" w:pos="2748"/>
+          <w:tab w:val="left" w:pos="3664"/>
+          <w:tab w:val="left" w:pos="4580"/>
+          <w:tab w:val="left" w:pos="5496"/>
+          <w:tab w:val="left" w:pos="6412"/>
+          <w:tab w:val="left" w:pos="7328"/>
+          <w:tab w:val="left" w:pos="8244"/>
+          <w:tab w:val="left" w:pos="9160"/>
+          <w:tab w:val="left" w:pos="10076"/>
+          <w:tab w:val="left" w:pos="10992"/>
+          <w:tab w:val="left" w:pos="11908"/>
+          <w:tab w:val="left" w:pos="12824"/>
+          <w:tab w:val="left" w:pos="13740"/>
+          <w:tab w:val="left" w:pos="14656"/>
+        </w:tabs>
+        <w:wordWrap w:val="0"/>
+        <w:spacing w:after="0" w:line="240" w:lineRule="auto"/>
+        <w:rPr>
+          <w:rFonts w:ascii="Consolas" w:eastAsia="Times New Roman" w:hAnsi="Consolas" w:cs="Courier New"/>
+          <w:b/>
+          <w:bCs/>
+          <w:color w:val="FFFFFF"/>
+          <w:kern w:val="0"/>
+          <w:sz w:val="18"/>
+          <w:szCs w:val="18"/>
+          <w:lang w:eastAsia="en-MT"/>
+          <w14:ligatures w14:val="none"/>
+        </w:rPr>
+      </w:pPr>
+      <w:r>
+        <w:rPr>
+          <w:rFonts w:ascii="Consolas" w:eastAsia="Times New Roman" w:hAnsi="Consolas" w:cs="Courier New"/>
+          <w:b/>
+          <w:bCs/>
+          <w:color w:val="FFFFFF"/>
+          <w:kern w:val="0"/>
+          <w:sz w:val="18"/>
+          <w:szCs w:val="18"/>
+          <w:lang w:eastAsia="en-MT"/>
+          <w14:ligatures w14:val="none"/>
+        </w:rPr>
+        <w:t xml:space="preserve">    "</w:t>
+      </w:r>
+      <w:proofErr w:type="spellStart"/>
+      <w:r>
+        <w:rPr>
+          <w:rFonts w:ascii="Consolas" w:eastAsia="Times New Roman" w:hAnsi="Consolas" w:cs="Courier New"/>
+          <w:b/>
+          <w:bCs/>
+          <w:color w:val="FFFFFF"/>
+          <w:kern w:val="0"/>
+          <w:sz w:val="18"/>
+          <w:szCs w:val="18"/>
+          <w:lang w:eastAsia="en-MT"/>
+          <w14:ligatures w14:val="none"/>
+        </w:rPr>
+        <w:t>userID</w:t>
+      </w:r>
+      <w:proofErr w:type="spellEnd"/>
+      <w:r>
+        <w:rPr>
+          <w:rFonts w:ascii="Consolas" w:eastAsia="Times New Roman" w:hAnsi="Consolas" w:cs="Courier New"/>
+          <w:b/>
+          <w:bCs/>
+          <w:color w:val="FFFFFF"/>
+          <w:kern w:val="0"/>
+          <w:sz w:val="18"/>
+          <w:szCs w:val="18"/>
+          <w:lang w:eastAsia="en-MT"/>
+          <w14:ligatures w14:val="none"/>
+        </w:rPr>
+        <w:t xml:space="preserve">": </w:t>
+      </w:r>
+      <w:r>
+        <w:rPr>
+          <w:rFonts w:ascii="Consolas" w:eastAsia="Times New Roman" w:hAnsi="Consolas" w:cs="Courier New"/>
+          <w:b/>
+          <w:bCs/>
+          <w:color w:val="D36363"/>
+          <w:kern w:val="0"/>
+          <w:sz w:val="18"/>
+          <w:szCs w:val="18"/>
+          <w:lang w:eastAsia="en-MT"/>
+          <w14:ligatures w14:val="none"/>
+        </w:rPr>
+        <w:t>2</w:t>
+      </w:r>
+      <w:r>
+        <w:rPr>
+          <w:rFonts w:ascii="Consolas" w:eastAsia="Times New Roman" w:hAnsi="Consolas" w:cs="Courier New"/>
+          <w:b/>
+          <w:bCs/>
+          <w:color w:val="FFFFFF"/>
+          <w:kern w:val="0"/>
+          <w:sz w:val="18"/>
+          <w:szCs w:val="18"/>
+          <w:lang w:eastAsia="en-MT"/>
+          <w14:ligatures w14:val="none"/>
+        </w:rPr>
+        <w:t>,</w:t>
+      </w:r>
+    </w:p>
+    <w:p>
+      <w:pPr>
+        <w:shd w:val="clear" w:color="auto" w:fill="333333"/>
+        <w:tabs>
+          <w:tab w:val="left" w:pos="916"/>
+          <w:tab w:val="left" w:pos="1832"/>
+          <w:tab w:val="left" w:pos="2748"/>
+          <w:tab w:val="left" w:pos="3664"/>
+          <w:tab w:val="left" w:pos="4580"/>
+          <w:tab w:val="left" w:pos="5496"/>
+          <w:tab w:val="left" w:pos="6412"/>
+          <w:tab w:val="left" w:pos="7328"/>
+          <w:tab w:val="left" w:pos="8244"/>
+          <w:tab w:val="left" w:pos="9160"/>
+          <w:tab w:val="left" w:pos="10076"/>
+          <w:tab w:val="left" w:pos="10992"/>
+          <w:tab w:val="left" w:pos="11908"/>
+          <w:tab w:val="left" w:pos="12824"/>
+          <w:tab w:val="left" w:pos="13740"/>
+          <w:tab w:val="left" w:pos="14656"/>
+        </w:tabs>
+        <w:wordWrap w:val="0"/>
+        <w:spacing w:after="0" w:line="240" w:lineRule="auto"/>
+        <w:rPr>
+          <w:rFonts w:ascii="Consolas" w:eastAsia="Times New Roman" w:hAnsi="Consolas" w:cs="Courier New"/>
+          <w:b/>
+          <w:bCs/>
+          <w:color w:val="FFFFFF"/>
+          <w:kern w:val="0"/>
+          <w:sz w:val="18"/>
+          <w:szCs w:val="18"/>
+          <w:lang w:eastAsia="en-MT"/>
+          <w14:ligatures w14:val="none"/>
+        </w:rPr>
+      </w:pPr>
+      <w:r>
+        <w:rPr>
+          <w:rFonts w:ascii="Consolas" w:eastAsia="Times New Roman" w:hAnsi="Consolas" w:cs="Courier New"/>
+          <w:b/>
+          <w:bCs/>
+          <w:color w:val="FFFFFF"/>
+          <w:kern w:val="0"/>
+          <w:sz w:val="18"/>
+          <w:szCs w:val="18"/>
+          <w:lang w:eastAsia="en-MT"/>
+          <w14:ligatures w14:val="none"/>
+        </w:rPr>
+        <w:t xml:space="preserve">    "symbol": </w:t>
+      </w:r>
+      <w:r>
+        <w:rPr>
+          <w:rFonts w:ascii="Consolas" w:eastAsia="Times New Roman" w:hAnsi="Consolas" w:cs="Courier New"/>
+          <w:b/>
+          <w:bCs/>
+          <w:color w:val="A2FCA2"/>
+          <w:kern w:val="0"/>
+          <w:sz w:val="18"/>
+          <w:szCs w:val="18"/>
+          <w:lang w:eastAsia="en-MT"/>
+          <w14:ligatures w14:val="none"/>
+        </w:rPr>
+        <w:t>"GBPUSD"</w:t>
+      </w:r>
+      <w:r>
+        <w:rPr>
+          <w:rFonts w:ascii="Consolas" w:eastAsia="Times New Roman" w:hAnsi="Consolas" w:cs="Courier New"/>
+          <w:b/>
+          <w:bCs/>
+          <w:color w:val="FFFFFF"/>
+          <w:kern w:val="0"/>
+          <w:sz w:val="18"/>
+          <w:szCs w:val="18"/>
+          <w:lang w:eastAsia="en-MT"/>
+          <w14:ligatures w14:val="none"/>
+        </w:rPr>
+        <w:t>,</w:t>
+      </w:r>
+    </w:p>
+    <w:p>
+      <w:pPr>
+        <w:shd w:val="clear" w:color="auto" w:fill="333333"/>
+        <w:tabs>
+          <w:tab w:val="left" w:pos="916"/>
+          <w:tab w:val="left" w:pos="1832"/>
+          <w:tab w:val="left" w:pos="2748"/>
+          <w:tab w:val="left" w:pos="3664"/>
+          <w:tab w:val="left" w:pos="4580"/>
+          <w:tab w:val="left" w:pos="5496"/>
+          <w:tab w:val="left" w:pos="6412"/>
+          <w:tab w:val="left" w:pos="7328"/>
+          <w:tab w:val="left" w:pos="8244"/>
+          <w:tab w:val="left" w:pos="9160"/>
+          <w:tab w:val="left" w:pos="10076"/>
+          <w:tab w:val="left" w:pos="10992"/>
+          <w:tab w:val="left" w:pos="11908"/>
+          <w:tab w:val="left" w:pos="12824"/>
+          <w:tab w:val="left" w:pos="13740"/>
+          <w:tab w:val="left" w:pos="14656"/>
+        </w:tabs>
+        <w:wordWrap w:val="0"/>
+        <w:spacing w:after="0" w:line="240" w:lineRule="auto"/>
+        <w:rPr>
+          <w:rFonts w:ascii="Consolas" w:eastAsia="Times New Roman" w:hAnsi="Consolas" w:cs="Courier New"/>
+          <w:b/>
+          <w:bCs/>
+          <w:color w:val="FFFFFF"/>
+          <w:kern w:val="0"/>
+          <w:sz w:val="18"/>
+          <w:szCs w:val="18"/>
+          <w:lang w:eastAsia="en-MT"/>
+          <w14:ligatures w14:val="none"/>
+        </w:rPr>
+      </w:pPr>
+      <w:r>
+        <w:rPr>
+          <w:rFonts w:ascii="Consolas" w:eastAsia="Times New Roman" w:hAnsi="Consolas" w:cs="Courier New"/>
+          <w:b/>
+          <w:bCs/>
+          <w:color w:val="FFFFFF"/>
+          <w:kern w:val="0"/>
+          <w:sz w:val="18"/>
+          <w:szCs w:val="18"/>
+          <w:lang w:eastAsia="en-MT"/>
+          <w14:ligatures w14:val="none"/>
+        </w:rPr>
+        <w:t xml:space="preserve">    "</w:t>
+      </w:r>
+      <w:proofErr w:type="spellStart"/>
+      <w:r>
+        <w:rPr>
+          <w:rFonts w:ascii="Consolas" w:eastAsia="Times New Roman" w:hAnsi="Consolas" w:cs="Courier New"/>
+          <w:b/>
+          <w:bCs/>
+          <w:color w:val="FFFFFF"/>
+          <w:kern w:val="0"/>
+          <w:sz w:val="18"/>
+          <w:szCs w:val="18"/>
+          <w:lang w:eastAsia="en-MT"/>
+          <w14:ligatures w14:val="none"/>
+        </w:rPr>
+        <w:t>transactionType</w:t>
+      </w:r>
+      <w:proofErr w:type="spellEnd"/>
+      <w:r>
+        <w:rPr>
+          <w:rFonts w:ascii="Consolas" w:eastAsia="Times New Roman" w:hAnsi="Consolas" w:cs="Courier New"/>
+          <w:b/>
+          <w:bCs/>
+          <w:color w:val="FFFFFF"/>
+          <w:kern w:val="0"/>
+          <w:sz w:val="18"/>
+          <w:szCs w:val="18"/>
+          <w:lang w:eastAsia="en-MT"/>
+          <w14:ligatures w14:val="none"/>
+        </w:rPr>
+        <w:t xml:space="preserve">": </w:t>
+      </w:r>
+      <w:r>
+        <w:rPr>
+          <w:rFonts w:ascii="Consolas" w:eastAsia="Times New Roman" w:hAnsi="Consolas" w:cs="Courier New"/>
+          <w:b/>
+          <w:bCs/>
+          <w:color w:val="D36363"/>
+          <w:kern w:val="0"/>
+          <w:sz w:val="18"/>
+          <w:szCs w:val="18"/>
+          <w:lang w:eastAsia="en-MT"/>
+          <w14:ligatures w14:val="none"/>
+        </w:rPr>
+        <w:t>0</w:t>
+      </w:r>
+      <w:r>
+        <w:rPr>
+          <w:rFonts w:ascii="Consolas" w:eastAsia="Times New Roman" w:hAnsi="Consolas" w:cs="Courier New"/>
+          <w:b/>
+          <w:bCs/>
+          <w:color w:val="FFFFFF"/>
+          <w:kern w:val="0"/>
+          <w:sz w:val="18"/>
+          <w:szCs w:val="18"/>
+          <w:lang w:eastAsia="en-MT"/>
+          <w14:ligatures w14:val="none"/>
+        </w:rPr>
+        <w:t>,</w:t>
+      </w:r>
+    </w:p>
+    <w:p>
+      <w:pPr>
+        <w:shd w:val="clear" w:color="auto" w:fill="333333"/>
+        <w:tabs>
+          <w:tab w:val="left" w:pos="916"/>
+          <w:tab w:val="left" w:pos="1832"/>
+          <w:tab w:val="left" w:pos="2748"/>
+          <w:tab w:val="left" w:pos="3664"/>
+          <w:tab w:val="left" w:pos="4580"/>
+          <w:tab w:val="left" w:pos="5496"/>
+          <w:tab w:val="left" w:pos="6412"/>
+          <w:tab w:val="left" w:pos="7328"/>
+          <w:tab w:val="left" w:pos="8244"/>
+          <w:tab w:val="left" w:pos="9160"/>
+          <w:tab w:val="left" w:pos="10076"/>
+          <w:tab w:val="left" w:pos="10992"/>
+          <w:tab w:val="left" w:pos="11908"/>
+          <w:tab w:val="left" w:pos="12824"/>
+          <w:tab w:val="left" w:pos="13740"/>
+          <w:tab w:val="left" w:pos="14656"/>
+        </w:tabs>
+        <w:wordWrap w:val="0"/>
+        <w:spacing w:after="0" w:line="240" w:lineRule="auto"/>
+        <w:rPr>
+          <w:rFonts w:ascii="Consolas" w:eastAsia="Times New Roman" w:hAnsi="Consolas" w:cs="Courier New"/>
+          <w:b/>
+          <w:bCs/>
+          <w:color w:val="FFFFFF"/>
+          <w:kern w:val="0"/>
+          <w:sz w:val="18"/>
+          <w:szCs w:val="18"/>
+          <w:lang w:eastAsia="en-MT"/>
+          <w14:ligatures w14:val="none"/>
+        </w:rPr>
+      </w:pPr>
+      <w:r>
+        <w:rPr>
+          <w:rFonts w:ascii="Consolas" w:eastAsia="Times New Roman" w:hAnsi="Consolas" w:cs="Courier New"/>
+          <w:b/>
+          <w:bCs/>
+          <w:color w:val="FFFFFF"/>
+          <w:kern w:val="0"/>
+          <w:sz w:val="18"/>
+          <w:szCs w:val="18"/>
+          <w:lang w:eastAsia="en-MT"/>
+          <w14:ligatures w14:val="none"/>
+        </w:rPr>
+        <w:t xml:space="preserve">    "amount": </w:t>
+      </w:r>
+      <w:r>
+        <w:rPr>
+          <w:rFonts w:ascii="Consolas" w:eastAsia="Times New Roman" w:hAnsi="Consolas" w:cs="Courier New"/>
+          <w:b/>
+          <w:bCs/>
+          <w:color w:val="D36363"/>
+          <w:kern w:val="0"/>
+          <w:sz w:val="18"/>
+          <w:szCs w:val="18"/>
+          <w:lang w:eastAsia="en-MT"/>
+          <w14:ligatures w14:val="none"/>
+        </w:rPr>
+        <w:t>1</w:t>
+      </w:r>
+      <w:r>
+        <w:rPr>
+          <w:rFonts w:ascii="Consolas" w:eastAsia="Times New Roman" w:hAnsi="Consolas" w:cs="Courier New"/>
+          <w:b/>
+          <w:bCs/>
+          <w:color w:val="FFFFFF"/>
+          <w:kern w:val="0"/>
+          <w:sz w:val="18"/>
+          <w:szCs w:val="18"/>
+          <w:lang w:eastAsia="en-MT"/>
+          <w14:ligatures w14:val="none"/>
+        </w:rPr>
+        <w:t>,</w:t>
+      </w:r>
+    </w:p>
+    <w:p>
+      <w:pPr>
+        <w:shd w:val="clear" w:color="auto" w:fill="333333"/>
+        <w:tabs>
+          <w:tab w:val="left" w:pos="916"/>
+          <w:tab w:val="left" w:pos="1832"/>
+          <w:tab w:val="left" w:pos="2748"/>
+          <w:tab w:val="left" w:pos="3664"/>
+          <w:tab w:val="left" w:pos="4580"/>
+          <w:tab w:val="left" w:pos="5496"/>
+          <w:tab w:val="left" w:pos="6412"/>
+          <w:tab w:val="left" w:pos="7328"/>
+          <w:tab w:val="left" w:pos="8244"/>
+          <w:tab w:val="left" w:pos="9160"/>
+          <w:tab w:val="left" w:pos="10076"/>
+          <w:tab w:val="left" w:pos="10992"/>
+          <w:tab w:val="left" w:pos="11908"/>
+          <w:tab w:val="left" w:pos="12824"/>
+          <w:tab w:val="left" w:pos="13740"/>
+          <w:tab w:val="left" w:pos="14656"/>
+        </w:tabs>
+        <w:wordWrap w:val="0"/>
+        <w:spacing w:after="0" w:line="240" w:lineRule="auto"/>
+        <w:rPr>
+          <w:rFonts w:ascii="Consolas" w:eastAsia="Times New Roman" w:hAnsi="Consolas" w:cs="Courier New"/>
+          <w:b/>
+          <w:bCs/>
+          <w:color w:val="FFFFFF"/>
+          <w:kern w:val="0"/>
+          <w:sz w:val="18"/>
+          <w:szCs w:val="18"/>
+          <w:lang w:eastAsia="en-MT"/>
+          <w14:ligatures w14:val="none"/>
+        </w:rPr>
+      </w:pPr>
+      <w:r>
+        <w:rPr>
+          <w:rFonts w:ascii="Consolas" w:eastAsia="Times New Roman" w:hAnsi="Consolas" w:cs="Courier New"/>
+          <w:b/>
+          <w:bCs/>
+          <w:color w:val="FFFFFF"/>
+          <w:kern w:val="0"/>
+          <w:sz w:val="18"/>
+          <w:szCs w:val="18"/>
+          <w:lang w:eastAsia="en-MT"/>
+          <w14:ligatures w14:val="none"/>
+        </w:rPr>
+        <w:t xml:space="preserve">    "</w:t>
+      </w:r>
+      <w:proofErr w:type="spellStart"/>
+      <w:r>
+        <w:rPr>
+          <w:rFonts w:ascii="Consolas" w:eastAsia="Times New Roman" w:hAnsi="Consolas" w:cs="Courier New"/>
+          <w:b/>
+          <w:bCs/>
+          <w:color w:val="FFFFFF"/>
+          <w:kern w:val="0"/>
+          <w:sz w:val="18"/>
+          <w:szCs w:val="18"/>
+          <w:lang w:eastAsia="en-MT"/>
+          <w14:ligatures w14:val="none"/>
+        </w:rPr>
+        <w:t>openPrice</w:t>
+      </w:r>
+      <w:proofErr w:type="spellEnd"/>
+      <w:r>
+        <w:rPr>
+          <w:rFonts w:ascii="Consolas" w:eastAsia="Times New Roman" w:hAnsi="Consolas" w:cs="Courier New"/>
+          <w:b/>
+          <w:bCs/>
+          <w:color w:val="FFFFFF"/>
+          <w:kern w:val="0"/>
+          <w:sz w:val="18"/>
+          <w:szCs w:val="18"/>
+          <w:lang w:eastAsia="en-MT"/>
+          <w14:ligatures w14:val="none"/>
+        </w:rPr>
+        <w:t xml:space="preserve">": </w:t>
+      </w:r>
+      <w:r>
+        <w:rPr>
+          <w:rFonts w:ascii="Consolas" w:eastAsia="Times New Roman" w:hAnsi="Consolas" w:cs="Courier New"/>
+          <w:b/>
+          <w:bCs/>
+          <w:color w:val="D36363"/>
+          <w:kern w:val="0"/>
+          <w:sz w:val="18"/>
+          <w:szCs w:val="18"/>
+          <w:lang w:eastAsia="en-MT"/>
+          <w14:ligatures w14:val="none"/>
+        </w:rPr>
+        <w:t>1500</w:t>
+      </w:r>
+      <w:r>
+        <w:rPr>
+          <w:rFonts w:ascii="Consolas" w:eastAsia="Times New Roman" w:hAnsi="Consolas" w:cs="Courier New"/>
+          <w:b/>
+          <w:bCs/>
+          <w:color w:val="FFFFFF"/>
+          <w:kern w:val="0"/>
+          <w:sz w:val="18"/>
+          <w:szCs w:val="18"/>
+          <w:lang w:eastAsia="en-MT"/>
+          <w14:ligatures w14:val="none"/>
+        </w:rPr>
+        <w:t>,</w:t>
+      </w:r>
+    </w:p>
+    <w:p>
+      <w:pPr>
+        <w:shd w:val="clear" w:color="auto" w:fill="333333"/>
+        <w:tabs>
+          <w:tab w:val="left" w:pos="916"/>
+          <w:tab w:val="left" w:pos="1832"/>
+          <w:tab w:val="left" w:pos="2748"/>
+          <w:tab w:val="left" w:pos="3664"/>
+          <w:tab w:val="left" w:pos="4580"/>
+          <w:tab w:val="left" w:pos="5496"/>
+          <w:tab w:val="left" w:pos="6412"/>
+          <w:tab w:val="left" w:pos="7328"/>
+          <w:tab w:val="left" w:pos="8244"/>
+          <w:tab w:val="left" w:pos="9160"/>
+          <w:tab w:val="left" w:pos="10076"/>
+          <w:tab w:val="left" w:pos="10992"/>
+          <w:tab w:val="left" w:pos="11908"/>
+          <w:tab w:val="left" w:pos="12824"/>
+          <w:tab w:val="left" w:pos="13740"/>
+          <w:tab w:val="left" w:pos="14656"/>
+        </w:tabs>
+        <w:wordWrap w:val="0"/>
+        <w:spacing w:after="0" w:line="240" w:lineRule="auto"/>
+        <w:rPr>
+          <w:rFonts w:ascii="Consolas" w:eastAsia="Times New Roman" w:hAnsi="Consolas" w:cs="Courier New"/>
+          <w:b/>
+          <w:bCs/>
+          <w:color w:val="FFFFFF"/>
+          <w:kern w:val="0"/>
+          <w:sz w:val="18"/>
+          <w:szCs w:val="18"/>
+          <w:lang w:eastAsia="en-MT"/>
+          <w14:ligatures w14:val="none"/>
+        </w:rPr>
+      </w:pPr>
+      <w:r>
+        <w:rPr>
+          <w:rFonts w:ascii="Consolas" w:eastAsia="Times New Roman" w:hAnsi="Consolas" w:cs="Courier New"/>
+          <w:b/>
+          <w:bCs/>
+          <w:color w:val="FFFFFF"/>
+          <w:kern w:val="0"/>
+          <w:sz w:val="18"/>
+          <w:szCs w:val="18"/>
+          <w:lang w:eastAsia="en-MT"/>
+          <w14:ligatures w14:val="none"/>
+        </w:rPr>
+        <w:t xml:space="preserve">    "</w:t>
+      </w:r>
+      <w:proofErr w:type="spellStart"/>
+      <w:r>
+        <w:rPr>
+          <w:rFonts w:ascii="Consolas" w:eastAsia="Times New Roman" w:hAnsi="Consolas" w:cs="Courier New"/>
+          <w:b/>
+          <w:bCs/>
+          <w:color w:val="FFFFFF"/>
+          <w:kern w:val="0"/>
+          <w:sz w:val="18"/>
+          <w:szCs w:val="18"/>
+          <w:lang w:eastAsia="en-MT"/>
+          <w14:ligatures w14:val="none"/>
+        </w:rPr>
+        <w:t>openTimestamp</w:t>
+      </w:r>
+      <w:proofErr w:type="spellEnd"/>
+      <w:r>
+        <w:rPr>
+          <w:rFonts w:ascii="Consolas" w:eastAsia="Times New Roman" w:hAnsi="Consolas" w:cs="Courier New"/>
+          <w:b/>
+          <w:bCs/>
+          <w:color w:val="FFFFFF"/>
+          <w:kern w:val="0"/>
+          <w:sz w:val="18"/>
+          <w:szCs w:val="18"/>
+          <w:lang w:eastAsia="en-MT"/>
+          <w14:ligatures w14:val="none"/>
+        </w:rPr>
+        <w:t xml:space="preserve">": </w:t>
+      </w:r>
+      <w:r>
+        <w:rPr>
+          <w:rFonts w:ascii="Consolas" w:eastAsia="Times New Roman" w:hAnsi="Consolas" w:cs="Courier New"/>
+          <w:b/>
+          <w:bCs/>
+          <w:color w:val="A2FCA2"/>
+          <w:kern w:val="0"/>
+          <w:sz w:val="18"/>
+          <w:szCs w:val="18"/>
+          <w:lang w:eastAsia="en-MT"/>
+          <w14:ligatures w14:val="none"/>
+        </w:rPr>
+        <w:t>"2023-12-10T18:16:56.483"</w:t>
+      </w:r>
+      <w:r>
+        <w:rPr>
+          <w:rFonts w:ascii="Consolas" w:eastAsia="Times New Roman" w:hAnsi="Consolas" w:cs="Courier New"/>
+          <w:b/>
+          <w:bCs/>
+          <w:color w:val="FFFFFF"/>
+          <w:kern w:val="0"/>
+          <w:sz w:val="18"/>
+          <w:szCs w:val="18"/>
+          <w:lang w:eastAsia="en-MT"/>
+          <w14:ligatures w14:val="none"/>
+        </w:rPr>
+        <w:t>,</w:t>
+      </w:r>
+    </w:p>
+    <w:p>
+      <w:pPr>
+        <w:shd w:val="clear" w:color="auto" w:fill="333333"/>
+        <w:tabs>
+          <w:tab w:val="left" w:pos="916"/>
+          <w:tab w:val="left" w:pos="1832"/>
+          <w:tab w:val="left" w:pos="2748"/>
+          <w:tab w:val="left" w:pos="3664"/>
+          <w:tab w:val="left" w:pos="4580"/>
+          <w:tab w:val="left" w:pos="5496"/>
+          <w:tab w:val="left" w:pos="6412"/>
+          <w:tab w:val="left" w:pos="7328"/>
+          <w:tab w:val="left" w:pos="8244"/>
+          <w:tab w:val="left" w:pos="9160"/>
+          <w:tab w:val="left" w:pos="10076"/>
+          <w:tab w:val="left" w:pos="10992"/>
+          <w:tab w:val="left" w:pos="11908"/>
+          <w:tab w:val="left" w:pos="12824"/>
+          <w:tab w:val="left" w:pos="13740"/>
+          <w:tab w:val="left" w:pos="14656"/>
+        </w:tabs>
+        <w:wordWrap w:val="0"/>
+        <w:spacing w:after="0" w:line="240" w:lineRule="auto"/>
+        <w:rPr>
+          <w:rFonts w:ascii="Consolas" w:eastAsia="Times New Roman" w:hAnsi="Consolas" w:cs="Courier New"/>
+          <w:b/>
+          <w:bCs/>
+          <w:color w:val="FFFFFF"/>
+          <w:kern w:val="0"/>
+          <w:sz w:val="18"/>
+          <w:szCs w:val="18"/>
+          <w:lang w:eastAsia="en-MT"/>
+          <w14:ligatures w14:val="none"/>
+        </w:rPr>
+      </w:pPr>
+      <w:r>
+        <w:rPr>
+          <w:rFonts w:ascii="Consolas" w:eastAsia="Times New Roman" w:hAnsi="Consolas" w:cs="Courier New"/>
+          <w:b/>
+          <w:bCs/>
+          <w:color w:val="FFFFFF"/>
+          <w:kern w:val="0"/>
+          <w:sz w:val="18"/>
+          <w:szCs w:val="18"/>
+          <w:lang w:eastAsia="en-MT"/>
+          <w14:ligatures w14:val="none"/>
+        </w:rPr>
+        <w:t xml:space="preserve">    "</w:t>
+      </w:r>
+      <w:proofErr w:type="spellStart"/>
+      <w:r>
+        <w:rPr>
+          <w:rFonts w:ascii="Consolas" w:eastAsia="Times New Roman" w:hAnsi="Consolas" w:cs="Courier New"/>
+          <w:b/>
+          <w:bCs/>
+          <w:color w:val="FFFFFF"/>
+          <w:kern w:val="0"/>
+          <w:sz w:val="18"/>
+          <w:szCs w:val="18"/>
+          <w:lang w:eastAsia="en-MT"/>
+          <w14:ligatures w14:val="none"/>
+        </w:rPr>
+        <w:t>closePrice</w:t>
+      </w:r>
+      <w:proofErr w:type="spellEnd"/>
+      <w:r>
+        <w:rPr>
+          <w:rFonts w:ascii="Consolas" w:eastAsia="Times New Roman" w:hAnsi="Consolas" w:cs="Courier New"/>
+          <w:b/>
+          <w:bCs/>
+          <w:color w:val="FFFFFF"/>
+          <w:kern w:val="0"/>
+          <w:sz w:val="18"/>
+          <w:szCs w:val="18"/>
+          <w:lang w:eastAsia="en-MT"/>
+          <w14:ligatures w14:val="none"/>
+        </w:rPr>
+        <w:t xml:space="preserve">": </w:t>
+      </w:r>
+      <w:r>
+        <w:rPr>
+          <w:rFonts w:ascii="Consolas" w:eastAsia="Times New Roman" w:hAnsi="Consolas" w:cs="Courier New"/>
+          <w:b/>
+          <w:bCs/>
+          <w:color w:val="D36363"/>
+          <w:kern w:val="0"/>
+          <w:sz w:val="18"/>
+          <w:szCs w:val="18"/>
+          <w:lang w:eastAsia="en-MT"/>
+          <w14:ligatures w14:val="none"/>
+        </w:rPr>
+        <w:t>10</w:t>
+      </w:r>
+      <w:r>
+        <w:rPr>
+          <w:rFonts w:ascii="Consolas" w:eastAsia="Times New Roman" w:hAnsi="Consolas" w:cs="Courier New"/>
+          <w:b/>
+          <w:bCs/>
+          <w:color w:val="FFFFFF"/>
+          <w:kern w:val="0"/>
+          <w:sz w:val="18"/>
+          <w:szCs w:val="18"/>
+          <w:lang w:eastAsia="en-MT"/>
+          <w14:ligatures w14:val="none"/>
+        </w:rPr>
+        <w:t>,</w:t>
+      </w:r>
+    </w:p>
+    <w:p>
+      <w:pPr>
+        <w:shd w:val="clear" w:color="auto" w:fill="333333"/>
+        <w:tabs>
+          <w:tab w:val="left" w:pos="916"/>
+          <w:tab w:val="left" w:pos="1832"/>
+          <w:tab w:val="left" w:pos="2748"/>
+          <w:tab w:val="left" w:pos="3664"/>
+          <w:tab w:val="left" w:pos="4580"/>
+          <w:tab w:val="left" w:pos="5496"/>
+          <w:tab w:val="left" w:pos="6412"/>
+          <w:tab w:val="left" w:pos="7328"/>
+          <w:tab w:val="left" w:pos="8244"/>
+          <w:tab w:val="left" w:pos="9160"/>
+          <w:tab w:val="left" w:pos="10076"/>
+          <w:tab w:val="left" w:pos="10992"/>
+          <w:tab w:val="left" w:pos="11908"/>
+          <w:tab w:val="left" w:pos="12824"/>
+          <w:tab w:val="left" w:pos="13740"/>
+          <w:tab w:val="left" w:pos="14656"/>
+        </w:tabs>
+        <w:wordWrap w:val="0"/>
+        <w:spacing w:after="0" w:line="240" w:lineRule="auto"/>
+        <w:rPr>
+          <w:rFonts w:ascii="Consolas" w:eastAsia="Times New Roman" w:hAnsi="Consolas" w:cs="Courier New"/>
+          <w:b/>
+          <w:bCs/>
+          <w:color w:val="FFFFFF"/>
+          <w:kern w:val="0"/>
+          <w:sz w:val="18"/>
+          <w:szCs w:val="18"/>
+          <w:lang w:eastAsia="en-MT"/>
+          <w14:ligatures w14:val="none"/>
+        </w:rPr>
+      </w:pPr>
+      <w:r>
+        <w:rPr>
+          <w:rFonts w:ascii="Consolas" w:eastAsia="Times New Roman" w:hAnsi="Consolas" w:cs="Courier New"/>
+          <w:b/>
+          <w:bCs/>
+          <w:color w:val="FFFFFF"/>
+          <w:kern w:val="0"/>
+          <w:sz w:val="18"/>
+          <w:szCs w:val="18"/>
+          <w:lang w:eastAsia="en-MT"/>
+          <w14:ligatures w14:val="none"/>
+        </w:rPr>
+        <w:t xml:space="preserve">    "</w:t>
+      </w:r>
+      <w:proofErr w:type="spellStart"/>
+      <w:r>
+        <w:rPr>
+          <w:rFonts w:ascii="Consolas" w:eastAsia="Times New Roman" w:hAnsi="Consolas" w:cs="Courier New"/>
+          <w:b/>
+          <w:bCs/>
+          <w:color w:val="FFFFFF"/>
+          <w:kern w:val="0"/>
+          <w:sz w:val="18"/>
+          <w:szCs w:val="18"/>
+          <w:lang w:eastAsia="en-MT"/>
+          <w14:ligatures w14:val="none"/>
+        </w:rPr>
+        <w:t>closeTimestamp</w:t>
+      </w:r>
+      <w:proofErr w:type="spellEnd"/>
+      <w:r>
+        <w:rPr>
+          <w:rFonts w:ascii="Consolas" w:eastAsia="Times New Roman" w:hAnsi="Consolas" w:cs="Courier New"/>
+          <w:b/>
+          <w:bCs/>
+          <w:color w:val="FFFFFF"/>
+          <w:kern w:val="0"/>
+          <w:sz w:val="18"/>
+          <w:szCs w:val="18"/>
+          <w:lang w:eastAsia="en-MT"/>
+          <w14:ligatures w14:val="none"/>
+        </w:rPr>
+        <w:t xml:space="preserve">": </w:t>
+      </w:r>
+      <w:r>
+        <w:rPr>
+          <w:rFonts w:ascii="Consolas" w:eastAsia="Times New Roman" w:hAnsi="Consolas" w:cs="Courier New"/>
+          <w:b/>
+          <w:bCs/>
+          <w:color w:val="A2FCA2"/>
+          <w:kern w:val="0"/>
+          <w:sz w:val="18"/>
+          <w:szCs w:val="18"/>
+          <w:lang w:eastAsia="en-MT"/>
+          <w14:ligatures w14:val="none"/>
+        </w:rPr>
+        <w:t>"2023-12-10T18:43:46.287"</w:t>
+      </w:r>
+    </w:p>
+    <w:p>
+      <w:pPr>
+        <w:shd w:val="clear" w:color="auto" w:fill="333333"/>
+        <w:tabs>
+          <w:tab w:val="left" w:pos="916"/>
+          <w:tab w:val="left" w:pos="1832"/>
+          <w:tab w:val="left" w:pos="2748"/>
+          <w:tab w:val="left" w:pos="3664"/>
+          <w:tab w:val="left" w:pos="4580"/>
+          <w:tab w:val="left" w:pos="5496"/>
+          <w:tab w:val="left" w:pos="6412"/>
+          <w:tab w:val="left" w:pos="7328"/>
+          <w:tab w:val="left" w:pos="8244"/>
+          <w:tab w:val="left" w:pos="9160"/>
+          <w:tab w:val="left" w:pos="10076"/>
+          <w:tab w:val="left" w:pos="10992"/>
+          <w:tab w:val="left" w:pos="11908"/>
+          <w:tab w:val="left" w:pos="12824"/>
+          <w:tab w:val="left" w:pos="13740"/>
+          <w:tab w:val="left" w:pos="14656"/>
+        </w:tabs>
+        <w:wordWrap w:val="0"/>
+        <w:spacing w:after="0" w:line="240" w:lineRule="auto"/>
+        <w:rPr>
+          <w:rFonts w:ascii="Consolas" w:eastAsia="Times New Roman" w:hAnsi="Consolas" w:cs="Courier New"/>
+          <w:b/>
+          <w:bCs/>
+          <w:color w:val="FFFFFF"/>
+          <w:kern w:val="0"/>
+          <w:sz w:val="18"/>
+          <w:szCs w:val="18"/>
+          <w:lang w:eastAsia="en-MT"/>
+          <w14:ligatures w14:val="none"/>
+        </w:rPr>
+      </w:pPr>
+      <w:r>
+        <w:rPr>
+          <w:rFonts w:ascii="Consolas" w:eastAsia="Times New Roman" w:hAnsi="Consolas" w:cs="Courier New"/>
+          <w:b/>
+          <w:bCs/>
+          <w:color w:val="FFFFFF"/>
+          <w:kern w:val="0"/>
+          <w:sz w:val="18"/>
+          <w:szCs w:val="18"/>
+          <w:lang w:eastAsia="en-MT"/>
+          <w14:ligatures w14:val="none"/>
+        </w:rPr>
+        <w:t xml:space="preserve">  },</w:t>
+      </w:r>
+    </w:p>
+    <w:p>
+      <w:pPr>
+        <w:shd w:val="clear" w:color="auto" w:fill="333333"/>
+        <w:tabs>
+          <w:tab w:val="left" w:pos="916"/>
+          <w:tab w:val="left" w:pos="1832"/>
+          <w:tab w:val="left" w:pos="2748"/>
+          <w:tab w:val="left" w:pos="3664"/>
+          <w:tab w:val="left" w:pos="4580"/>
+          <w:tab w:val="left" w:pos="5496"/>
+          <w:tab w:val="left" w:pos="6412"/>
+          <w:tab w:val="left" w:pos="7328"/>
+          <w:tab w:val="left" w:pos="8244"/>
+          <w:tab w:val="left" w:pos="9160"/>
+          <w:tab w:val="left" w:pos="10076"/>
+          <w:tab w:val="left" w:pos="10992"/>
+          <w:tab w:val="left" w:pos="11908"/>
+          <w:tab w:val="left" w:pos="12824"/>
+          <w:tab w:val="left" w:pos="13740"/>
+          <w:tab w:val="left" w:pos="14656"/>
+        </w:tabs>
+        <w:wordWrap w:val="0"/>
+        <w:spacing w:after="0" w:line="240" w:lineRule="auto"/>
+        <w:rPr>
+          <w:rFonts w:ascii="Consolas" w:eastAsia="Times New Roman" w:hAnsi="Consolas" w:cs="Courier New"/>
+          <w:b/>
+          <w:bCs/>
+          <w:color w:val="FFFFFF"/>
+          <w:kern w:val="0"/>
+          <w:sz w:val="18"/>
+          <w:szCs w:val="18"/>
+          <w:lang w:eastAsia="en-MT"/>
+          <w14:ligatures w14:val="none"/>
+        </w:rPr>
+      </w:pPr>
+      <w:r>
+        <w:rPr>
+          <w:rFonts w:ascii="Consolas" w:eastAsia="Times New Roman" w:hAnsi="Consolas" w:cs="Courier New"/>
+          <w:b/>
+          <w:bCs/>
+          <w:color w:val="FFFFFF"/>
+          <w:kern w:val="0"/>
+          <w:sz w:val="18"/>
+          <w:szCs w:val="18"/>
+          <w:lang w:eastAsia="en-MT"/>
+          <w14:ligatures w14:val="none"/>
+        </w:rPr>
+        <w:t xml:space="preserve">  {</w:t>
+      </w:r>
+    </w:p>
+    <w:p>
+      <w:pPr>
+        <w:shd w:val="clear" w:color="auto" w:fill="333333"/>
+        <w:tabs>
+          <w:tab w:val="left" w:pos="916"/>
+          <w:tab w:val="left" w:pos="1832"/>
+          <w:tab w:val="left" w:pos="2748"/>
+          <w:tab w:val="left" w:pos="3664"/>
+          <w:tab w:val="left" w:pos="4580"/>
+          <w:tab w:val="left" w:pos="5496"/>
+          <w:tab w:val="left" w:pos="6412"/>
+          <w:tab w:val="left" w:pos="7328"/>
+          <w:tab w:val="left" w:pos="8244"/>
+          <w:tab w:val="left" w:pos="9160"/>
+          <w:tab w:val="left" w:pos="10076"/>
+          <w:tab w:val="left" w:pos="10992"/>
+          <w:tab w:val="left" w:pos="11908"/>
+          <w:tab w:val="left" w:pos="12824"/>
+          <w:tab w:val="left" w:pos="13740"/>
+          <w:tab w:val="left" w:pos="14656"/>
+        </w:tabs>
+        <w:wordWrap w:val="0"/>
+        <w:spacing w:after="0" w:line="240" w:lineRule="auto"/>
+        <w:rPr>
+          <w:rFonts w:ascii="Consolas" w:eastAsia="Times New Roman" w:hAnsi="Consolas" w:cs="Courier New"/>
+          <w:b/>
+          <w:bCs/>
+          <w:color w:val="FFFFFF"/>
+          <w:kern w:val="0"/>
+          <w:sz w:val="18"/>
+          <w:szCs w:val="18"/>
+          <w:lang w:eastAsia="en-MT"/>
+          <w14:ligatures w14:val="none"/>
+        </w:rPr>
+      </w:pPr>
+      <w:r>
+        <w:rPr>
+          <w:rFonts w:ascii="Consolas" w:eastAsia="Times New Roman" w:hAnsi="Consolas" w:cs="Courier New"/>
+          <w:b/>
+          <w:bCs/>
+          <w:color w:val="FFFFFF"/>
+          <w:kern w:val="0"/>
+          <w:sz w:val="18"/>
+          <w:szCs w:val="18"/>
+          <w:lang w:eastAsia="en-MT"/>
+          <w14:ligatures w14:val="none"/>
+        </w:rPr>
+        <w:t xml:space="preserve">    "</w:t>
+      </w:r>
+      <w:proofErr w:type="spellStart"/>
+      <w:r>
+        <w:rPr>
+          <w:rFonts w:ascii="Consolas" w:eastAsia="Times New Roman" w:hAnsi="Consolas" w:cs="Courier New"/>
+          <w:b/>
+          <w:bCs/>
+          <w:color w:val="FFFFFF"/>
+          <w:kern w:val="0"/>
+          <w:sz w:val="18"/>
+          <w:szCs w:val="18"/>
+          <w:lang w:eastAsia="en-MT"/>
+          <w14:ligatures w14:val="none"/>
+        </w:rPr>
+        <w:t>userID</w:t>
+      </w:r>
+      <w:proofErr w:type="spellEnd"/>
+      <w:r>
+        <w:rPr>
+          <w:rFonts w:ascii="Consolas" w:eastAsia="Times New Roman" w:hAnsi="Consolas" w:cs="Courier New"/>
+          <w:b/>
+          <w:bCs/>
+          <w:color w:val="FFFFFF"/>
+          <w:kern w:val="0"/>
+          <w:sz w:val="18"/>
+          <w:szCs w:val="18"/>
+          <w:lang w:eastAsia="en-MT"/>
+          <w14:ligatures w14:val="none"/>
+        </w:rPr>
+        <w:t xml:space="preserve">": </w:t>
+      </w:r>
+      <w:r>
+        <w:rPr>
+          <w:rFonts w:ascii="Consolas" w:eastAsia="Times New Roman" w:hAnsi="Consolas" w:cs="Courier New"/>
+          <w:b/>
+          <w:bCs/>
+          <w:color w:val="D36363"/>
+          <w:kern w:val="0"/>
+          <w:sz w:val="18"/>
+          <w:szCs w:val="18"/>
+          <w:lang w:eastAsia="en-MT"/>
+          <w14:ligatures w14:val="none"/>
+        </w:rPr>
+        <w:t>2</w:t>
+      </w:r>
+      <w:r>
+        <w:rPr>
+          <w:rFonts w:ascii="Consolas" w:eastAsia="Times New Roman" w:hAnsi="Consolas" w:cs="Courier New"/>
+          <w:b/>
+          <w:bCs/>
+          <w:color w:val="FFFFFF"/>
+          <w:kern w:val="0"/>
+          <w:sz w:val="18"/>
+          <w:szCs w:val="18"/>
+          <w:lang w:eastAsia="en-MT"/>
+          <w14:ligatures w14:val="none"/>
+        </w:rPr>
+        <w:t>,</w:t>
+      </w:r>
+    </w:p>
+    <w:p>
+      <w:pPr>
+        <w:shd w:val="clear" w:color="auto" w:fill="333333"/>
+        <w:tabs>
+          <w:tab w:val="left" w:pos="916"/>
+          <w:tab w:val="left" w:pos="1832"/>
+          <w:tab w:val="left" w:pos="2748"/>
+          <w:tab w:val="left" w:pos="3664"/>
+          <w:tab w:val="left" w:pos="4580"/>
+          <w:tab w:val="left" w:pos="5496"/>
+          <w:tab w:val="left" w:pos="6412"/>
+          <w:tab w:val="left" w:pos="7328"/>
+          <w:tab w:val="left" w:pos="8244"/>
+          <w:tab w:val="left" w:pos="9160"/>
+          <w:tab w:val="left" w:pos="10076"/>
+          <w:tab w:val="left" w:pos="10992"/>
+          <w:tab w:val="left" w:pos="11908"/>
+          <w:tab w:val="left" w:pos="12824"/>
+          <w:tab w:val="left" w:pos="13740"/>
+          <w:tab w:val="left" w:pos="14656"/>
+        </w:tabs>
+        <w:wordWrap w:val="0"/>
+        <w:spacing w:after="0" w:line="240" w:lineRule="auto"/>
+        <w:rPr>
+          <w:rFonts w:ascii="Consolas" w:eastAsia="Times New Roman" w:hAnsi="Consolas" w:cs="Courier New"/>
+          <w:b/>
+          <w:bCs/>
+          <w:color w:val="FFFFFF"/>
+          <w:kern w:val="0"/>
+          <w:sz w:val="18"/>
+          <w:szCs w:val="18"/>
+          <w:lang w:eastAsia="en-MT"/>
+          <w14:ligatures w14:val="none"/>
+        </w:rPr>
+      </w:pPr>
+      <w:r>
+        <w:rPr>
+          <w:rFonts w:ascii="Consolas" w:eastAsia="Times New Roman" w:hAnsi="Consolas" w:cs="Courier New"/>
+          <w:b/>
+          <w:bCs/>
+          <w:color w:val="FFFFFF"/>
+          <w:kern w:val="0"/>
+          <w:sz w:val="18"/>
+          <w:szCs w:val="18"/>
+          <w:lang w:eastAsia="en-MT"/>
+          <w14:ligatures w14:val="none"/>
+        </w:rPr>
+        <w:t xml:space="preserve">    "symbol": </w:t>
+      </w:r>
+      <w:r>
+        <w:rPr>
+          <w:rFonts w:ascii="Consolas" w:eastAsia="Times New Roman" w:hAnsi="Consolas" w:cs="Courier New"/>
+          <w:b/>
+          <w:bCs/>
+          <w:color w:val="A2FCA2"/>
+          <w:kern w:val="0"/>
+          <w:sz w:val="18"/>
+          <w:szCs w:val="18"/>
+          <w:lang w:eastAsia="en-MT"/>
+          <w14:ligatures w14:val="none"/>
+        </w:rPr>
+        <w:t>"USDCAD"</w:t>
+      </w:r>
+      <w:r>
+        <w:rPr>
+          <w:rFonts w:ascii="Consolas" w:eastAsia="Times New Roman" w:hAnsi="Consolas" w:cs="Courier New"/>
+          <w:b/>
+          <w:bCs/>
+          <w:color w:val="FFFFFF"/>
+          <w:kern w:val="0"/>
+          <w:sz w:val="18"/>
+          <w:szCs w:val="18"/>
+          <w:lang w:eastAsia="en-MT"/>
+          <w14:ligatures w14:val="none"/>
+        </w:rPr>
+        <w:t>,</w:t>
+      </w:r>
+    </w:p>
+    <w:p>
+      <w:pPr>
+        <w:shd w:val="clear" w:color="auto" w:fill="333333"/>
+        <w:tabs>
+          <w:tab w:val="left" w:pos="916"/>
+          <w:tab w:val="left" w:pos="1832"/>
+          <w:tab w:val="left" w:pos="2748"/>
+          <w:tab w:val="left" w:pos="3664"/>
+          <w:tab w:val="left" w:pos="4580"/>
+          <w:tab w:val="left" w:pos="5496"/>
+          <w:tab w:val="left" w:pos="6412"/>
+          <w:tab w:val="left" w:pos="7328"/>
+          <w:tab w:val="left" w:pos="8244"/>
+          <w:tab w:val="left" w:pos="9160"/>
+          <w:tab w:val="left" w:pos="10076"/>
+          <w:tab w:val="left" w:pos="10992"/>
+          <w:tab w:val="left" w:pos="11908"/>
+          <w:tab w:val="left" w:pos="12824"/>
+          <w:tab w:val="left" w:pos="13740"/>
+          <w:tab w:val="left" w:pos="14656"/>
+        </w:tabs>
+        <w:wordWrap w:val="0"/>
+        <w:spacing w:after="0" w:line="240" w:lineRule="auto"/>
+        <w:rPr>
+          <w:rFonts w:ascii="Consolas" w:eastAsia="Times New Roman" w:hAnsi="Consolas" w:cs="Courier New"/>
+          <w:b/>
+          <w:bCs/>
+          <w:color w:val="FFFFFF"/>
+          <w:kern w:val="0"/>
+          <w:sz w:val="18"/>
+          <w:szCs w:val="18"/>
+          <w:lang w:eastAsia="en-MT"/>
+          <w14:ligatures w14:val="none"/>
+        </w:rPr>
+      </w:pPr>
+      <w:r>
+        <w:rPr>
+          <w:rFonts w:ascii="Consolas" w:eastAsia="Times New Roman" w:hAnsi="Consolas" w:cs="Courier New"/>
+          <w:b/>
+          <w:bCs/>
+          <w:color w:val="FFFFFF"/>
+          <w:kern w:val="0"/>
+          <w:sz w:val="18"/>
+          <w:szCs w:val="18"/>
+          <w:lang w:eastAsia="en-MT"/>
+          <w14:ligatures w14:val="none"/>
+        </w:rPr>
+        <w:t xml:space="preserve">    "</w:t>
+      </w:r>
+      <w:proofErr w:type="spellStart"/>
+      <w:r>
+        <w:rPr>
+          <w:rFonts w:ascii="Consolas" w:eastAsia="Times New Roman" w:hAnsi="Consolas" w:cs="Courier New"/>
+          <w:b/>
+          <w:bCs/>
+          <w:color w:val="FFFFFF"/>
+          <w:kern w:val="0"/>
+          <w:sz w:val="18"/>
+          <w:szCs w:val="18"/>
+          <w:lang w:eastAsia="en-MT"/>
+          <w14:ligatures w14:val="none"/>
+        </w:rPr>
+        <w:t>transactionType</w:t>
+      </w:r>
+      <w:proofErr w:type="spellEnd"/>
+      <w:r>
+        <w:rPr>
+          <w:rFonts w:ascii="Consolas" w:eastAsia="Times New Roman" w:hAnsi="Consolas" w:cs="Courier New"/>
+          <w:b/>
+          <w:bCs/>
+          <w:color w:val="FFFFFF"/>
+          <w:kern w:val="0"/>
+          <w:sz w:val="18"/>
+          <w:szCs w:val="18"/>
+          <w:lang w:eastAsia="en-MT"/>
+          <w14:ligatures w14:val="none"/>
+        </w:rPr>
+        <w:t xml:space="preserve">": </w:t>
+      </w:r>
+      <w:r>
+        <w:rPr>
+          <w:rFonts w:ascii="Consolas" w:eastAsia="Times New Roman" w:hAnsi="Consolas" w:cs="Courier New"/>
+          <w:b/>
+          <w:bCs/>
+          <w:color w:val="D36363"/>
+          <w:kern w:val="0"/>
+          <w:sz w:val="18"/>
+          <w:szCs w:val="18"/>
+          <w:lang w:eastAsia="en-MT"/>
+          <w14:ligatures w14:val="none"/>
+        </w:rPr>
+        <w:t>1</w:t>
+      </w:r>
+      <w:r>
+        <w:rPr>
+          <w:rFonts w:ascii="Consolas" w:eastAsia="Times New Roman" w:hAnsi="Consolas" w:cs="Courier New"/>
+          <w:b/>
+          <w:bCs/>
+          <w:color w:val="FFFFFF"/>
+          <w:kern w:val="0"/>
+          <w:sz w:val="18"/>
+          <w:szCs w:val="18"/>
+          <w:lang w:eastAsia="en-MT"/>
+          <w14:ligatures w14:val="none"/>
+        </w:rPr>
+        <w:t>,</w:t>
+      </w:r>
+    </w:p>
+    <w:p>
+      <w:pPr>
+        <w:shd w:val="clear" w:color="auto" w:fill="333333"/>
+        <w:tabs>
+          <w:tab w:val="left" w:pos="916"/>
+          <w:tab w:val="left" w:pos="1832"/>
+          <w:tab w:val="left" w:pos="2748"/>
+          <w:tab w:val="left" w:pos="3664"/>
+          <w:tab w:val="left" w:pos="4580"/>
+          <w:tab w:val="left" w:pos="5496"/>
+          <w:tab w:val="left" w:pos="6412"/>
+          <w:tab w:val="left" w:pos="7328"/>
+          <w:tab w:val="left" w:pos="8244"/>
+          <w:tab w:val="left" w:pos="9160"/>
+          <w:tab w:val="left" w:pos="10076"/>
+          <w:tab w:val="left" w:pos="10992"/>
+          <w:tab w:val="left" w:pos="11908"/>
+          <w:tab w:val="left" w:pos="12824"/>
+          <w:tab w:val="left" w:pos="13740"/>
+          <w:tab w:val="left" w:pos="14656"/>
+        </w:tabs>
+        <w:wordWrap w:val="0"/>
+        <w:spacing w:after="0" w:line="240" w:lineRule="auto"/>
+        <w:rPr>
+          <w:rFonts w:ascii="Consolas" w:eastAsia="Times New Roman" w:hAnsi="Consolas" w:cs="Courier New"/>
+          <w:b/>
+          <w:bCs/>
+          <w:color w:val="FFFFFF"/>
+          <w:kern w:val="0"/>
+          <w:sz w:val="18"/>
+          <w:szCs w:val="18"/>
+          <w:lang w:eastAsia="en-MT"/>
+          <w14:ligatures w14:val="none"/>
+        </w:rPr>
+      </w:pPr>
+      <w:r>
+        <w:rPr>
+          <w:rFonts w:ascii="Consolas" w:eastAsia="Times New Roman" w:hAnsi="Consolas" w:cs="Courier New"/>
+          <w:b/>
+          <w:bCs/>
+          <w:color w:val="FFFFFF"/>
+          <w:kern w:val="0"/>
+          <w:sz w:val="18"/>
+          <w:szCs w:val="18"/>
+          <w:lang w:eastAsia="en-MT"/>
+          <w14:ligatures w14:val="none"/>
+        </w:rPr>
+        <w:t xml:space="preserve">    "amount": </w:t>
+      </w:r>
+      <w:r>
+        <w:rPr>
+          <w:rFonts w:ascii="Consolas" w:eastAsia="Times New Roman" w:hAnsi="Consolas" w:cs="Courier New"/>
+          <w:b/>
+          <w:bCs/>
+          <w:color w:val="D36363"/>
+          <w:kern w:val="0"/>
+          <w:sz w:val="18"/>
+          <w:szCs w:val="18"/>
+          <w:lang w:eastAsia="en-MT"/>
+          <w14:ligatures w14:val="none"/>
+        </w:rPr>
+        <w:t>5</w:t>
+      </w:r>
+      <w:r>
+        <w:rPr>
+          <w:rFonts w:ascii="Consolas" w:eastAsia="Times New Roman" w:hAnsi="Consolas" w:cs="Courier New"/>
+          <w:b/>
+          <w:bCs/>
+          <w:color w:val="FFFFFF"/>
+          <w:kern w:val="0"/>
+          <w:sz w:val="18"/>
+          <w:szCs w:val="18"/>
+          <w:lang w:eastAsia="en-MT"/>
+          <w14:ligatures w14:val="none"/>
+        </w:rPr>
+        <w:t>,</w:t>
+      </w:r>
+    </w:p>
+    <w:p>
+      <w:pPr>
+        <w:shd w:val="clear" w:color="auto" w:fill="333333"/>
+        <w:tabs>
+          <w:tab w:val="left" w:pos="916"/>
+          <w:tab w:val="left" w:pos="1832"/>
+          <w:tab w:val="left" w:pos="2748"/>
+          <w:tab w:val="left" w:pos="3664"/>
+          <w:tab w:val="left" w:pos="4580"/>
+          <w:tab w:val="left" w:pos="5496"/>
+          <w:tab w:val="left" w:pos="6412"/>
+          <w:tab w:val="left" w:pos="7328"/>
+          <w:tab w:val="left" w:pos="8244"/>
+          <w:tab w:val="left" w:pos="9160"/>
+          <w:tab w:val="left" w:pos="10076"/>
+          <w:tab w:val="left" w:pos="10992"/>
+          <w:tab w:val="left" w:pos="11908"/>
+          <w:tab w:val="left" w:pos="12824"/>
+          <w:tab w:val="left" w:pos="13740"/>
+          <w:tab w:val="left" w:pos="14656"/>
+        </w:tabs>
+        <w:wordWrap w:val="0"/>
+        <w:spacing w:after="0" w:line="240" w:lineRule="auto"/>
+        <w:rPr>
+          <w:rFonts w:ascii="Consolas" w:eastAsia="Times New Roman" w:hAnsi="Consolas" w:cs="Courier New"/>
+          <w:b/>
+          <w:bCs/>
+          <w:color w:val="FFFFFF"/>
+          <w:kern w:val="0"/>
+          <w:sz w:val="18"/>
+          <w:szCs w:val="18"/>
+          <w:lang w:eastAsia="en-MT"/>
+          <w14:ligatures w14:val="none"/>
+        </w:rPr>
+      </w:pPr>
+      <w:r>
+        <w:rPr>
+          <w:rFonts w:ascii="Consolas" w:eastAsia="Times New Roman" w:hAnsi="Consolas" w:cs="Courier New"/>
+          <w:b/>
+          <w:bCs/>
+          <w:color w:val="FFFFFF"/>
+          <w:kern w:val="0"/>
+          <w:sz w:val="18"/>
+          <w:szCs w:val="18"/>
+          <w:lang w:eastAsia="en-MT"/>
+          <w14:ligatures w14:val="none"/>
+        </w:rPr>
+        <w:t xml:space="preserve">    "</w:t>
+      </w:r>
+      <w:proofErr w:type="spellStart"/>
+      <w:r>
+        <w:rPr>
+          <w:rFonts w:ascii="Consolas" w:eastAsia="Times New Roman" w:hAnsi="Consolas" w:cs="Courier New"/>
+          <w:b/>
+          <w:bCs/>
+          <w:color w:val="FFFFFF"/>
+          <w:kern w:val="0"/>
+          <w:sz w:val="18"/>
+          <w:szCs w:val="18"/>
+          <w:lang w:eastAsia="en-MT"/>
+          <w14:ligatures w14:val="none"/>
+        </w:rPr>
+        <w:t>openPrice</w:t>
+      </w:r>
+      <w:proofErr w:type="spellEnd"/>
+      <w:r>
+        <w:rPr>
+          <w:rFonts w:ascii="Consolas" w:eastAsia="Times New Roman" w:hAnsi="Consolas" w:cs="Courier New"/>
+          <w:b/>
+          <w:bCs/>
+          <w:color w:val="FFFFFF"/>
+          <w:kern w:val="0"/>
+          <w:sz w:val="18"/>
+          <w:szCs w:val="18"/>
+          <w:lang w:eastAsia="en-MT"/>
+          <w14:ligatures w14:val="none"/>
+        </w:rPr>
+        <w:t xml:space="preserve">": </w:t>
+      </w:r>
+      <w:r>
+        <w:rPr>
+          <w:rFonts w:ascii="Consolas" w:eastAsia="Times New Roman" w:hAnsi="Consolas" w:cs="Courier New"/>
+          <w:b/>
+          <w:bCs/>
+          <w:color w:val="D36363"/>
+          <w:kern w:val="0"/>
+          <w:sz w:val="18"/>
+          <w:szCs w:val="18"/>
+          <w:lang w:eastAsia="en-MT"/>
+          <w14:ligatures w14:val="none"/>
+        </w:rPr>
+        <w:t>10</w:t>
+      </w:r>
+      <w:r>
+        <w:rPr>
+          <w:rFonts w:ascii="Consolas" w:eastAsia="Times New Roman" w:hAnsi="Consolas" w:cs="Courier New"/>
+          <w:b/>
+          <w:bCs/>
+          <w:color w:val="FFFFFF"/>
+          <w:kern w:val="0"/>
+          <w:sz w:val="18"/>
+          <w:szCs w:val="18"/>
+          <w:lang w:eastAsia="en-MT"/>
+          <w14:ligatures w14:val="none"/>
+        </w:rPr>
+        <w:t>,</w:t>
+      </w:r>
+    </w:p>
+    <w:p>
+      <w:pPr>
+        <w:shd w:val="clear" w:color="auto" w:fill="333333"/>
+        <w:tabs>
+          <w:tab w:val="left" w:pos="916"/>
+          <w:tab w:val="left" w:pos="1832"/>
+          <w:tab w:val="left" w:pos="2748"/>
+          <w:tab w:val="left" w:pos="3664"/>
+          <w:tab w:val="left" w:pos="4580"/>
+          <w:tab w:val="left" w:pos="5496"/>
+          <w:tab w:val="left" w:pos="6412"/>
+          <w:tab w:val="left" w:pos="7328"/>
+          <w:tab w:val="left" w:pos="8244"/>
+          <w:tab w:val="left" w:pos="9160"/>
+          <w:tab w:val="left" w:pos="10076"/>
+          <w:tab w:val="left" w:pos="10992"/>
+          <w:tab w:val="left" w:pos="11908"/>
+          <w:tab w:val="left" w:pos="12824"/>
+          <w:tab w:val="left" w:pos="13740"/>
+          <w:tab w:val="left" w:pos="14656"/>
+        </w:tabs>
+        <w:wordWrap w:val="0"/>
+        <w:spacing w:after="0" w:line="240" w:lineRule="auto"/>
+        <w:rPr>
+          <w:rFonts w:ascii="Consolas" w:eastAsia="Times New Roman" w:hAnsi="Consolas" w:cs="Courier New"/>
+          <w:b/>
+          <w:bCs/>
+          <w:color w:val="FFFFFF"/>
+          <w:kern w:val="0"/>
+          <w:sz w:val="18"/>
+          <w:szCs w:val="18"/>
+          <w:lang w:eastAsia="en-MT"/>
+          <w14:ligatures w14:val="none"/>
+        </w:rPr>
+      </w:pPr>
+      <w:r>
+        <w:rPr>
+          <w:rFonts w:ascii="Consolas" w:eastAsia="Times New Roman" w:hAnsi="Consolas" w:cs="Courier New"/>
+          <w:b/>
+          <w:bCs/>
+          <w:color w:val="FFFFFF"/>
+          <w:kern w:val="0"/>
+          <w:sz w:val="18"/>
+          <w:szCs w:val="18"/>
+          <w:lang w:eastAsia="en-MT"/>
+          <w14:ligatures w14:val="none"/>
+        </w:rPr>
+        <w:t xml:space="preserve">    "</w:t>
+      </w:r>
+      <w:proofErr w:type="spellStart"/>
+      <w:r>
+        <w:rPr>
+          <w:rFonts w:ascii="Consolas" w:eastAsia="Times New Roman" w:hAnsi="Consolas" w:cs="Courier New"/>
+          <w:b/>
+          <w:bCs/>
+          <w:color w:val="FFFFFF"/>
+          <w:kern w:val="0"/>
+          <w:sz w:val="18"/>
+          <w:szCs w:val="18"/>
+          <w:lang w:eastAsia="en-MT"/>
+          <w14:ligatures w14:val="none"/>
+        </w:rPr>
+        <w:t>openTimestamp</w:t>
+      </w:r>
+      <w:proofErr w:type="spellEnd"/>
+      <w:r>
+        <w:rPr>
+          <w:rFonts w:ascii="Consolas" w:eastAsia="Times New Roman" w:hAnsi="Consolas" w:cs="Courier New"/>
+          <w:b/>
+          <w:bCs/>
+          <w:color w:val="FFFFFF"/>
+          <w:kern w:val="0"/>
+          <w:sz w:val="18"/>
+          <w:szCs w:val="18"/>
+          <w:lang w:eastAsia="en-MT"/>
+          <w14:ligatures w14:val="none"/>
+        </w:rPr>
+        <w:t xml:space="preserve">": </w:t>
+      </w:r>
+      <w:r>
+        <w:rPr>
+          <w:rFonts w:ascii="Consolas" w:eastAsia="Times New Roman" w:hAnsi="Consolas" w:cs="Courier New"/>
+          <w:b/>
+          <w:bCs/>
+          <w:color w:val="A2FCA2"/>
+          <w:kern w:val="0"/>
+          <w:sz w:val="18"/>
+          <w:szCs w:val="18"/>
+          <w:lang w:eastAsia="en-MT"/>
+          <w14:ligatures w14:val="none"/>
+        </w:rPr>
+        <w:t>"2023-12-10T18:19:55.017"</w:t>
+      </w:r>
+      <w:r>
+        <w:rPr>
+          <w:rFonts w:ascii="Consolas" w:eastAsia="Times New Roman" w:hAnsi="Consolas" w:cs="Courier New"/>
+          <w:b/>
+          <w:bCs/>
+          <w:color w:val="FFFFFF"/>
+          <w:kern w:val="0"/>
+          <w:sz w:val="18"/>
+          <w:szCs w:val="18"/>
+          <w:lang w:eastAsia="en-MT"/>
+          <w14:ligatures w14:val="none"/>
+        </w:rPr>
+        <w:t>,</w:t>
+      </w:r>
+    </w:p>
+    <w:p>
+      <w:pPr>
+        <w:shd w:val="clear" w:color="auto" w:fill="333333"/>
+        <w:tabs>
+          <w:tab w:val="left" w:pos="916"/>
+          <w:tab w:val="left" w:pos="1832"/>
+          <w:tab w:val="left" w:pos="2748"/>
+          <w:tab w:val="left" w:pos="3664"/>
+          <w:tab w:val="left" w:pos="4580"/>
+          <w:tab w:val="left" w:pos="5496"/>
+          <w:tab w:val="left" w:pos="6412"/>
+          <w:tab w:val="left" w:pos="7328"/>
+          <w:tab w:val="left" w:pos="8244"/>
+          <w:tab w:val="left" w:pos="9160"/>
+          <w:tab w:val="left" w:pos="10076"/>
+          <w:tab w:val="left" w:pos="10992"/>
+          <w:tab w:val="left" w:pos="11908"/>
+          <w:tab w:val="left" w:pos="12824"/>
+          <w:tab w:val="left" w:pos="13740"/>
+          <w:tab w:val="left" w:pos="14656"/>
+        </w:tabs>
+        <w:wordWrap w:val="0"/>
+        <w:spacing w:after="0" w:line="240" w:lineRule="auto"/>
+        <w:rPr>
+          <w:rFonts w:ascii="Consolas" w:eastAsia="Times New Roman" w:hAnsi="Consolas" w:cs="Courier New"/>
+          <w:b/>
+          <w:bCs/>
+          <w:color w:val="FFFFFF"/>
+          <w:kern w:val="0"/>
+          <w:sz w:val="18"/>
+          <w:szCs w:val="18"/>
+          <w:lang w:eastAsia="en-MT"/>
+          <w14:ligatures w14:val="none"/>
+        </w:rPr>
+      </w:pPr>
+      <w:r>
+        <w:rPr>
+          <w:rFonts w:ascii="Consolas" w:eastAsia="Times New Roman" w:hAnsi="Consolas" w:cs="Courier New"/>
+          <w:b/>
+          <w:bCs/>
+          <w:color w:val="FFFFFF"/>
+          <w:kern w:val="0"/>
+          <w:sz w:val="18"/>
+          <w:szCs w:val="18"/>
+          <w:lang w:eastAsia="en-MT"/>
+          <w14:ligatures w14:val="none"/>
+        </w:rPr>
+        <w:t xml:space="preserve">    "</w:t>
+      </w:r>
+      <w:proofErr w:type="spellStart"/>
+      <w:r>
+        <w:rPr>
+          <w:rFonts w:ascii="Consolas" w:eastAsia="Times New Roman" w:hAnsi="Consolas" w:cs="Courier New"/>
+          <w:b/>
+          <w:bCs/>
+          <w:color w:val="FFFFFF"/>
+          <w:kern w:val="0"/>
+          <w:sz w:val="18"/>
+          <w:szCs w:val="18"/>
+          <w:lang w:eastAsia="en-MT"/>
+          <w14:ligatures w14:val="none"/>
+        </w:rPr>
+        <w:t>closePrice</w:t>
+      </w:r>
+      <w:proofErr w:type="spellEnd"/>
+      <w:r>
+        <w:rPr>
+          <w:rFonts w:ascii="Consolas" w:eastAsia="Times New Roman" w:hAnsi="Consolas" w:cs="Courier New"/>
+          <w:b/>
+          <w:bCs/>
+          <w:color w:val="FFFFFF"/>
+          <w:kern w:val="0"/>
+          <w:sz w:val="18"/>
+          <w:szCs w:val="18"/>
+          <w:lang w:eastAsia="en-MT"/>
+          <w14:ligatures w14:val="none"/>
+        </w:rPr>
+        <w:t xml:space="preserve">": </w:t>
+      </w:r>
+      <w:r>
+        <w:rPr>
+          <w:rFonts w:ascii="Consolas" w:eastAsia="Times New Roman" w:hAnsi="Consolas" w:cs="Courier New"/>
+          <w:b/>
+          <w:bCs/>
+          <w:color w:val="D36363"/>
+          <w:kern w:val="0"/>
+          <w:sz w:val="18"/>
+          <w:szCs w:val="18"/>
+          <w:lang w:eastAsia="en-MT"/>
+          <w14:ligatures w14:val="none"/>
+        </w:rPr>
+        <w:t>0</w:t>
+      </w:r>
+      <w:r>
+        <w:rPr>
+          <w:rFonts w:ascii="Consolas" w:eastAsia="Times New Roman" w:hAnsi="Consolas" w:cs="Courier New"/>
+          <w:b/>
+          <w:bCs/>
+          <w:color w:val="FFFFFF"/>
+          <w:kern w:val="0"/>
+          <w:sz w:val="18"/>
+          <w:szCs w:val="18"/>
+          <w:lang w:eastAsia="en-MT"/>
+          <w14:ligatures w14:val="none"/>
+        </w:rPr>
+        <w:t>,</w:t>
+      </w:r>
+    </w:p>
+    <w:p>
+      <w:pPr>
+        <w:shd w:val="clear" w:color="auto" w:fill="333333"/>
+        <w:tabs>
+          <w:tab w:val="left" w:pos="916"/>
+          <w:tab w:val="left" w:pos="1832"/>
+          <w:tab w:val="left" w:pos="2748"/>
+          <w:tab w:val="left" w:pos="3664"/>
+          <w:tab w:val="left" w:pos="4580"/>
+          <w:tab w:val="left" w:pos="5496"/>
+          <w:tab w:val="left" w:pos="6412"/>
+          <w:tab w:val="left" w:pos="7328"/>
+          <w:tab w:val="left" w:pos="8244"/>
+          <w:tab w:val="left" w:pos="9160"/>
+          <w:tab w:val="left" w:pos="10076"/>
+          <w:tab w:val="left" w:pos="10992"/>
+          <w:tab w:val="left" w:pos="11908"/>
+          <w:tab w:val="left" w:pos="12824"/>
+          <w:tab w:val="left" w:pos="13740"/>
+          <w:tab w:val="left" w:pos="14656"/>
+        </w:tabs>
+        <w:wordWrap w:val="0"/>
+        <w:spacing w:after="0" w:line="240" w:lineRule="auto"/>
+        <w:rPr>
+          <w:rFonts w:ascii="Consolas" w:eastAsia="Times New Roman" w:hAnsi="Consolas" w:cs="Courier New"/>
+          <w:b/>
+          <w:bCs/>
+          <w:color w:val="FFFFFF"/>
+          <w:kern w:val="0"/>
+          <w:sz w:val="18"/>
+          <w:szCs w:val="18"/>
+          <w:lang w:eastAsia="en-MT"/>
+          <w14:ligatures w14:val="none"/>
+        </w:rPr>
+      </w:pPr>
+      <w:r>
+        <w:rPr>
+          <w:rFonts w:ascii="Consolas" w:eastAsia="Times New Roman" w:hAnsi="Consolas" w:cs="Courier New"/>
+          <w:b/>
+          <w:bCs/>
+          <w:color w:val="FFFFFF"/>
+          <w:kern w:val="0"/>
+          <w:sz w:val="18"/>
+          <w:szCs w:val="18"/>
+          <w:lang w:eastAsia="en-MT"/>
+          <w14:ligatures w14:val="none"/>
+        </w:rPr>
+        <w:t xml:space="preserve">    "</w:t>
+      </w:r>
+      <w:proofErr w:type="spellStart"/>
+      <w:r>
+        <w:rPr>
+          <w:rFonts w:ascii="Consolas" w:eastAsia="Times New Roman" w:hAnsi="Consolas" w:cs="Courier New"/>
+          <w:b/>
+          <w:bCs/>
+          <w:color w:val="FFFFFF"/>
+          <w:kern w:val="0"/>
+          <w:sz w:val="18"/>
+          <w:szCs w:val="18"/>
+          <w:lang w:eastAsia="en-MT"/>
+          <w14:ligatures w14:val="none"/>
+        </w:rPr>
+        <w:t>closeTimestamp</w:t>
+      </w:r>
+      <w:proofErr w:type="spellEnd"/>
+      <w:r>
+        <w:rPr>
+          <w:rFonts w:ascii="Consolas" w:eastAsia="Times New Roman" w:hAnsi="Consolas" w:cs="Courier New"/>
+          <w:b/>
+          <w:bCs/>
+          <w:color w:val="FFFFFF"/>
+          <w:kern w:val="0"/>
+          <w:sz w:val="18"/>
+          <w:szCs w:val="18"/>
+          <w:lang w:eastAsia="en-MT"/>
+          <w14:ligatures w14:val="none"/>
+        </w:rPr>
+        <w:t xml:space="preserve">": </w:t>
+      </w:r>
+      <w:r>
+        <w:rPr>
+          <w:rFonts w:ascii="Consolas" w:eastAsia="Times New Roman" w:hAnsi="Consolas" w:cs="Courier New"/>
+          <w:b/>
+          <w:bCs/>
+          <w:color w:val="A2FCA2"/>
+          <w:kern w:val="0"/>
+          <w:sz w:val="18"/>
+          <w:szCs w:val="18"/>
+          <w:lang w:eastAsia="en-MT"/>
+          <w14:ligatures w14:val="none"/>
+        </w:rPr>
+        <w:t>"2023-12-10T20:52:51.21"</w:t>
+      </w:r>
+    </w:p>
+    <w:p>
+      <w:pPr>
+        <w:shd w:val="clear" w:color="auto" w:fill="333333"/>
+        <w:tabs>
+          <w:tab w:val="left" w:pos="916"/>
+          <w:tab w:val="left" w:pos="1832"/>
+          <w:tab w:val="left" w:pos="2748"/>
+          <w:tab w:val="left" w:pos="3664"/>
+          <w:tab w:val="left" w:pos="4580"/>
+          <w:tab w:val="left" w:pos="5496"/>
+          <w:tab w:val="left" w:pos="6412"/>
+          <w:tab w:val="left" w:pos="7328"/>
+          <w:tab w:val="left" w:pos="8244"/>
+          <w:tab w:val="left" w:pos="9160"/>
+          <w:tab w:val="left" w:pos="10076"/>
+          <w:tab w:val="left" w:pos="10992"/>
+          <w:tab w:val="left" w:pos="11908"/>
+          <w:tab w:val="left" w:pos="12824"/>
+          <w:tab w:val="left" w:pos="13740"/>
+          <w:tab w:val="left" w:pos="14656"/>
+        </w:tabs>
+        <w:wordWrap w:val="0"/>
+        <w:spacing w:after="0" w:line="240" w:lineRule="auto"/>
+        <w:rPr>
+          <w:rFonts w:ascii="Consolas" w:eastAsia="Times New Roman" w:hAnsi="Consolas" w:cs="Courier New"/>
+          <w:b/>
+          <w:bCs/>
+          <w:color w:val="FFFFFF"/>
+          <w:kern w:val="0"/>
+          <w:sz w:val="18"/>
+          <w:szCs w:val="18"/>
+          <w:lang w:eastAsia="en-MT"/>
+          <w14:ligatures w14:val="none"/>
+        </w:rPr>
+      </w:pPr>
+      <w:r>
+        <w:rPr>
+          <w:rFonts w:ascii="Consolas" w:eastAsia="Times New Roman" w:hAnsi="Consolas" w:cs="Courier New"/>
+          <w:b/>
+          <w:bCs/>
+          <w:color w:val="FFFFFF"/>
+          <w:kern w:val="0"/>
+          <w:sz w:val="18"/>
+          <w:szCs w:val="18"/>
+          <w:lang w:eastAsia="en-MT"/>
+          <w14:ligatures w14:val="none"/>
+        </w:rPr>
+        <w:t xml:space="preserve">  }</w:t>
+      </w:r>
+    </w:p>
+    <w:p>
+      <w:pPr>
+        <w:shd w:val="clear" w:color="auto" w:fill="333333"/>
+        <w:tabs>
+          <w:tab w:val="left" w:pos="916"/>
+          <w:tab w:val="left" w:pos="1832"/>
+          <w:tab w:val="left" w:pos="2748"/>
+          <w:tab w:val="left" w:pos="3664"/>
+          <w:tab w:val="left" w:pos="4580"/>
+          <w:tab w:val="left" w:pos="5496"/>
+          <w:tab w:val="left" w:pos="6412"/>
+          <w:tab w:val="left" w:pos="7328"/>
+          <w:tab w:val="left" w:pos="8244"/>
+          <w:tab w:val="left" w:pos="9160"/>
+          <w:tab w:val="left" w:pos="10076"/>
+          <w:tab w:val="left" w:pos="10992"/>
+          <w:tab w:val="left" w:pos="11908"/>
+          <w:tab w:val="left" w:pos="12824"/>
+          <w:tab w:val="left" w:pos="13740"/>
+          <w:tab w:val="left" w:pos="14656"/>
+        </w:tabs>
+        <w:spacing w:after="0" w:line="240" w:lineRule="auto"/>
+      </w:pPr>
+      <w:r>
+        <w:rPr>
+          <w:rFonts w:ascii="Consolas" w:eastAsia="Times New Roman" w:hAnsi="Consolas" w:cs="Courier New"/>
+          <w:b/>
+          <w:bCs/>
+          <w:color w:val="FFFFFF"/>
+          <w:kern w:val="0"/>
+          <w:sz w:val="18"/>
+          <w:szCs w:val="18"/>
+          <w:lang w:eastAsia="en-MT"/>
+          <w14:ligatures w14:val="none"/>
+        </w:rPr>
+        <w:t>]</w:t>
+      </w:r>
+    </w:p>
+    <w:p>
+      <w:pPr>
+        <w:shd w:val="clear" w:color="auto" w:fill="333333"/>
+        <w:tabs>
+          <w:tab w:val="left" w:pos="916"/>
+          <w:tab w:val="left" w:pos="1832"/>
+          <w:tab w:val="left" w:pos="2748"/>
+          <w:tab w:val="left" w:pos="3664"/>
+          <w:tab w:val="left" w:pos="4580"/>
+          <w:tab w:val="left" w:pos="5496"/>
+          <w:tab w:val="left" w:pos="6412"/>
+          <w:tab w:val="left" w:pos="7328"/>
+          <w:tab w:val="left" w:pos="8244"/>
+          <w:tab w:val="left" w:pos="9160"/>
+          <w:tab w:val="left" w:pos="10076"/>
+          <w:tab w:val="left" w:pos="10992"/>
+          <w:tab w:val="left" w:pos="11908"/>
+          <w:tab w:val="left" w:pos="12824"/>
+          <w:tab w:val="left" w:pos="13740"/>
+          <w:tab w:val="left" w:pos="14656"/>
+        </w:tabs>
+        <w:spacing w:after="0" w:line="240" w:lineRule="auto"/>
+      </w:pPr>
+    </w:p>
+    <w:p>
+      <w:pPr>
+        <w:shd w:val="clear" w:color="auto" w:fill="333333"/>
+        <w:tabs>
+          <w:tab w:val="left" w:pos="916"/>
+          <w:tab w:val="left" w:pos="1832"/>
+          <w:tab w:val="left" w:pos="2748"/>
+          <w:tab w:val="left" w:pos="3664"/>
+          <w:tab w:val="left" w:pos="4580"/>
+          <w:tab w:val="left" w:pos="5496"/>
+          <w:tab w:val="left" w:pos="6412"/>
+          <w:tab w:val="left" w:pos="7328"/>
+          <w:tab w:val="left" w:pos="8244"/>
+          <w:tab w:val="left" w:pos="9160"/>
+          <w:tab w:val="left" w:pos="10076"/>
+          <w:tab w:val="left" w:pos="10992"/>
+          <w:tab w:val="left" w:pos="11908"/>
+          <w:tab w:val="left" w:pos="12824"/>
+          <w:tab w:val="left" w:pos="13740"/>
+          <w:tab w:val="left" w:pos="14656"/>
+        </w:tabs>
+        <w:spacing w:after="0" w:line="240" w:lineRule="auto"/>
+        <w:rPr>
+          <w:lang w:eastAsia="en-MT"/>
+        </w:rPr>
+      </w:pPr>
+    </w:p>
+    <w:p>
+      <w:pPr>
+        <w:rPr>
+          <w:lang w:val="en-GB" w:eastAsia="en-MT"/>
+        </w:rPr>
+      </w:pPr>
+      <w:r>
+        <w:rPr>
+          <w:lang w:val="en-GB" w:eastAsia="en-MT"/>
+        </w:rPr>
+        <w:t>This reflects the data shown previously.</w:t>
+      </w:r>
+    </w:p>
+    <w:p>
+      <w:pPr>
+        <w:rPr>
+          <w:lang w:val="en-GB" w:eastAsia="en-MT"/>
+        </w:rPr>
+      </w:pPr>
+    </w:p>
+    <w:p>
+      <w:pPr>
+        <w:pStyle w:val="Heading3"/>
+        <w:rPr>
+          <w:lang w:val="en-GB" w:eastAsia="en-MT"/>
+        </w:rPr>
+      </w:pPr>
+      <w:r>
+        <w:rPr>
+          <w:lang w:val="en-GB" w:eastAsia="en-MT"/>
+        </w:rPr>
+        <w:t>Opening New Trade</w:t>
+      </w:r>
+    </w:p>
+    <w:p>
+      <w:pPr>
+        <w:rPr>
+          <w:lang w:val="en-GB" w:eastAsia="en-MT"/>
+        </w:rPr>
+      </w:pPr>
+      <w:r>
+        <w:rPr>
+          <w:lang w:val="en-GB" w:eastAsia="en-MT"/>
+        </w:rPr>
+        <w:t xml:space="preserve">By calling: </w:t>
+      </w:r>
+      <w:hyperlink r:id="rId10" w:history="1">
+        <w:r>
+          <w:rPr>
+            <w:rStyle w:val="Hyperlink"/>
+            <w:lang w:val="en-GB" w:eastAsia="en-MT"/>
+          </w:rPr>
+          <w:t>https://localhost:52829/api/Trade/OpenTrade</w:t>
+        </w:r>
+      </w:hyperlink>
+    </w:p>
+    <w:p>
+      <w:pPr>
+        <w:rPr>
+          <w:lang w:val="en-GB" w:eastAsia="en-MT"/>
+        </w:rPr>
+      </w:pPr>
+      <w:r>
+        <w:rPr>
+          <w:lang w:val="en-GB" w:eastAsia="en-MT"/>
+        </w:rPr>
+        <w:t>With the following JSON as its request body:</w:t>
+      </w:r>
+    </w:p>
+    <w:p>
+      <w:pPr>
+        <w:rPr>
+          <w:lang w:val="en-GB" w:eastAsia="en-MT"/>
+        </w:rPr>
+      </w:pPr>
+      <w:r>
+        <w:rPr>
+          <w:lang w:val="en-GB" w:eastAsia="en-MT"/>
+        </w:rPr>
+        <w:t>{</w:t>
+      </w:r>
+    </w:p>
+    <w:p>
+      <w:pPr>
+        <w:rPr>
+          <w:lang w:val="en-GB" w:eastAsia="en-MT"/>
+        </w:rPr>
+      </w:pPr>
+      <w:r>
+        <w:rPr>
+          <w:lang w:val="en-GB" w:eastAsia="en-MT"/>
+        </w:rPr>
+        <w:lastRenderedPageBreak/>
+        <w:t xml:space="preserve">  "</w:t>
+      </w:r>
+      <w:proofErr w:type="spellStart"/>
+      <w:r>
+        <w:rPr>
+          <w:lang w:val="en-GB" w:eastAsia="en-MT"/>
+        </w:rPr>
+        <w:t>userID</w:t>
+      </w:r>
+      <w:proofErr w:type="spellEnd"/>
+      <w:r>
+        <w:rPr>
+          <w:lang w:val="en-GB" w:eastAsia="en-MT"/>
+        </w:rPr>
+        <w:t>": 3,</w:t>
+      </w:r>
+    </w:p>
+    <w:p>
+      <w:pPr>
+        <w:rPr>
+          <w:lang w:val="en-GB" w:eastAsia="en-MT"/>
+        </w:rPr>
+      </w:pPr>
+      <w:r>
+        <w:rPr>
+          <w:lang w:val="en-GB" w:eastAsia="en-MT"/>
+        </w:rPr>
+        <w:t xml:space="preserve">  "symbol": "GBPJPY",</w:t>
+      </w:r>
+    </w:p>
+    <w:p>
+      <w:pPr>
+        <w:rPr>
+          <w:lang w:val="en-GB" w:eastAsia="en-MT"/>
+        </w:rPr>
+      </w:pPr>
+      <w:r>
+        <w:rPr>
+          <w:lang w:val="en-GB" w:eastAsia="en-MT"/>
+        </w:rPr>
+        <w:t xml:space="preserve">  "</w:t>
+      </w:r>
+      <w:proofErr w:type="spellStart"/>
+      <w:r>
+        <w:rPr>
+          <w:lang w:val="en-GB" w:eastAsia="en-MT"/>
+        </w:rPr>
+        <w:t>transactionType</w:t>
+      </w:r>
+      <w:proofErr w:type="spellEnd"/>
+      <w:r>
+        <w:rPr>
+          <w:lang w:val="en-GB" w:eastAsia="en-MT"/>
+        </w:rPr>
+        <w:t>": 1,</w:t>
+      </w:r>
+    </w:p>
+    <w:p>
+      <w:pPr>
+        <w:rPr>
+          <w:lang w:val="en-GB" w:eastAsia="en-MT"/>
+        </w:rPr>
+      </w:pPr>
+      <w:r>
+        <w:rPr>
+          <w:lang w:val="en-GB" w:eastAsia="en-MT"/>
+        </w:rPr>
+        <w:t xml:space="preserve">  "amount": 100,</w:t>
+      </w:r>
+    </w:p>
+    <w:p>
+      <w:pPr>
+        <w:rPr>
+          <w:lang w:val="en-GB" w:eastAsia="en-MT"/>
+        </w:rPr>
+      </w:pPr>
+      <w:r>
+        <w:rPr>
+          <w:lang w:val="en-GB" w:eastAsia="en-MT"/>
+        </w:rPr>
+        <w:t xml:space="preserve">  "</w:t>
+      </w:r>
+      <w:proofErr w:type="spellStart"/>
+      <w:r>
+        <w:rPr>
+          <w:lang w:val="en-GB" w:eastAsia="en-MT"/>
+        </w:rPr>
+        <w:t>openPrice</w:t>
+      </w:r>
+      <w:proofErr w:type="spellEnd"/>
+      <w:r>
+        <w:rPr>
+          <w:lang w:val="en-GB" w:eastAsia="en-MT"/>
+        </w:rPr>
+        <w:t>": 60</w:t>
+      </w:r>
+    </w:p>
+    <w:p>
+      <w:pPr>
+        <w:rPr>
+          <w:lang w:val="en-GB" w:eastAsia="en-MT"/>
+        </w:rPr>
+      </w:pPr>
+      <w:r>
+        <w:rPr>
+          <w:lang w:val="en-GB" w:eastAsia="en-MT"/>
+        </w:rPr>
+        <w:t>}</w:t>
+      </w:r>
+    </w:p>
+    <w:p>
+      <w:pPr>
+        <w:rPr>
+          <w:lang w:val="en-GB" w:eastAsia="en-MT"/>
+        </w:rPr>
+      </w:pPr>
+      <w:r>
+        <w:rPr>
+          <w:lang w:val="en-GB" w:eastAsia="en-MT"/>
+        </w:rPr>
+        <w:t>We received the following 200 response (response body containing the ID created in the trade table):</w:t>
+      </w:r>
+    </w:p>
+    <w:p>
+      <w:pPr>
+        <w:pStyle w:val="HTMLPreformatted"/>
+        <w:shd w:val="clear" w:color="auto" w:fill="333333"/>
+        <w:wordWrap w:val="0"/>
+        <w:rPr>
+          <w:rStyle w:val="HTMLCode"/>
+          <w:rFonts w:ascii="Consolas" w:hAnsi="Consolas"/>
+          <w:b/>
+          <w:bCs/>
+          <w:color w:val="FFFFFF"/>
+          <w:sz w:val="18"/>
+          <w:szCs w:val="18"/>
+        </w:rPr>
+      </w:pPr>
+      <w:r>
+        <w:rPr>
+          <w:rStyle w:val="HTMLCode"/>
+          <w:rFonts w:ascii="Consolas" w:hAnsi="Consolas"/>
+          <w:b/>
+          <w:bCs/>
+          <w:color w:val="FFFFFF"/>
+          <w:sz w:val="18"/>
+          <w:szCs w:val="18"/>
+        </w:rPr>
+        <w:t>{</w:t>
+      </w:r>
+    </w:p>
+    <w:p>
+      <w:pPr>
+        <w:pStyle w:val="HTMLPreformatted"/>
+        <w:shd w:val="clear" w:color="auto" w:fill="333333"/>
+        <w:wordWrap w:val="0"/>
+        <w:rPr>
+          <w:rStyle w:val="HTMLCode"/>
+          <w:rFonts w:ascii="Consolas" w:hAnsi="Consolas"/>
+          <w:b/>
+          <w:bCs/>
+          <w:color w:val="FFFFFF"/>
+          <w:sz w:val="18"/>
+          <w:szCs w:val="18"/>
+        </w:rPr>
+      </w:pPr>
+      <w:r>
+        <w:rPr>
+          <w:rStyle w:val="HTMLCode"/>
+          <w:rFonts w:ascii="Consolas" w:hAnsi="Consolas"/>
+          <w:b/>
+          <w:bCs/>
+          <w:color w:val="FFFFFF"/>
+          <w:sz w:val="18"/>
+          <w:szCs w:val="18"/>
+        </w:rPr>
+        <w:t xml:space="preserve">  </w:t>
+      </w:r>
+      <w:r>
+        <w:rPr>
+          <w:rStyle w:val="hljs-attr"/>
+          <w:rFonts w:ascii="Consolas" w:hAnsi="Consolas"/>
+          <w:b/>
+          <w:bCs/>
+          <w:color w:val="FFFFFF"/>
+          <w:sz w:val="18"/>
+          <w:szCs w:val="18"/>
+        </w:rPr>
+        <w:t>"id"</w:t>
+      </w:r>
+      <w:r>
+        <w:rPr>
+          <w:rStyle w:val="HTMLCode"/>
+          <w:rFonts w:ascii="Consolas" w:hAnsi="Consolas"/>
+          <w:b/>
+          <w:bCs/>
+          <w:color w:val="FFFFFF"/>
+          <w:sz w:val="18"/>
+          <w:szCs w:val="18"/>
+        </w:rPr>
+        <w:t xml:space="preserve">: </w:t>
+      </w:r>
+      <w:r>
+        <w:rPr>
+          <w:rStyle w:val="HTMLCode"/>
+          <w:rFonts w:ascii="Consolas" w:hAnsi="Consolas"/>
+          <w:b/>
+          <w:bCs/>
+          <w:color w:val="D36363"/>
+          <w:sz w:val="18"/>
+          <w:szCs w:val="18"/>
+        </w:rPr>
+        <w:t>1002</w:t>
+      </w:r>
+    </w:p>
+    <w:p>
+      <w:pPr>
+        <w:pStyle w:val="HTMLPreformatted"/>
+        <w:shd w:val="clear" w:color="auto" w:fill="333333"/>
+        <w:rPr>
+          <w:b/>
+          <w:bCs/>
+          <w:color w:val="FFFFFF"/>
+          <w:sz w:val="18"/>
+          <w:szCs w:val="18"/>
+        </w:rPr>
+      </w:pPr>
+      <w:r>
+        <w:rPr>
+          <w:rStyle w:val="HTMLCode"/>
+          <w:rFonts w:ascii="Consolas" w:hAnsi="Consolas"/>
+          <w:b/>
+          <w:bCs/>
+          <w:color w:val="FFFFFF"/>
+          <w:sz w:val="18"/>
+          <w:szCs w:val="18"/>
+        </w:rPr>
+        <w:t>}</w:t>
+      </w:r>
+    </w:p>
+    <w:p>
+      <w:pPr>
+        <w:rPr>
+          <w:lang w:val="en-GB" w:eastAsia="en-MT"/>
+        </w:rPr>
+      </w:pPr>
+      <w:r>
+        <w:rPr>
+          <w:lang w:val="en-GB" w:eastAsia="en-MT"/>
+        </w:rPr>
+        <w:t xml:space="preserve">From </w:t>
+      </w:r>
+      <w:proofErr w:type="spellStart"/>
+      <w:r>
+        <w:rPr>
+          <w:lang w:val="en-GB" w:eastAsia="en-MT"/>
+        </w:rPr>
+        <w:t>sql</w:t>
+      </w:r>
+      <w:proofErr w:type="spellEnd"/>
+      <w:r>
+        <w:rPr>
+          <w:lang w:val="en-GB" w:eastAsia="en-MT"/>
+        </w:rPr>
+        <w:t xml:space="preserve"> server the data can be seen as being persisted below as intended:</w:t>
+      </w:r>
+    </w:p>
+    <w:p>
+      <w:pPr>
+        <w:rPr>
+          <w:lang w:val="en-GB" w:eastAsia="en-MT"/>
+        </w:rPr>
+      </w:pPr>
+      <w:r>
+        <w:rPr>
+          <w:lang w:val="en-GB" w:eastAsia="en-MT"/>
+        </w:rPr>
+        <w:drawing>
+          <wp:inline distT="0" distB="0" distL="0" distR="0" wp14:anchorId="2FBAD540" wp14:editId="7B005E44">
+            <wp:extent cx="5731510" cy="360680"/>
+            <wp:effectExtent l="0" t="0" r="2540" b="1270"/>
+            <wp:docPr id="1247154830" name="Picture 1"/>
+            <wp:cNvGraphicFramePr>
+              <a:graphicFrameLocks xmlns:a="http://schemas.openxmlformats.org/drawingml/2006/main" noChangeAspect="1"/>
+            </wp:cNvGraphicFramePr>
+            <a:graphic xmlns:a="http://schemas.openxmlformats.org/drawingml/2006/main">
+              <a:graphicData uri="http://schemas.openxmlformats.org/drawingml/2006/picture">
+                <pic:pic xmlns:pic="http://schemas.openxmlformats.org/drawingml/2006/picture">
+                  <pic:nvPicPr>
+                    <pic:cNvPr id="1247154830" name=""/>
+                    <pic:cNvPicPr/>
+                  </pic:nvPicPr>
+                  <pic:blipFill>
+                    <a:blip r:embed="rId11"/>
+                    <a:stretch>
+                      <a:fillRect/>
+                    </a:stretch>
+                  </pic:blipFill>
+                  <pic:spPr>
+                    <a:xfrm>
+                      <a:off x="0" y="0"/>
+                      <a:ext cx="5731510" cy="360680"/>
+                    </a:xfrm>
+                    <a:prstGeom prst="rect">
+                      <a:avLst/>
+                    </a:prstGeom>
+                  </pic:spPr>
+                </pic:pic>
+              </a:graphicData>
+            </a:graphic>
+          </wp:inline>
+        </w:drawing>
+      </w:r>
+    </w:p>
+    <w:p>
+      <w:pPr>
+        <w:pStyle w:val="Heading3"/>
+        <w:rPr>
+          <w:lang w:val="en-GB" w:eastAsia="en-MT"/>
+        </w:rPr>
+      </w:pPr>
+      <w:r>
+        <w:rPr>
+          <w:lang w:val="en-GB" w:eastAsia="en-MT"/>
+        </w:rPr>
+        <w:t>Closing a Trade</w:t>
+      </w:r>
+    </w:p>
+    <w:p>
+      <w:pPr>
+        <w:rPr>
+          <w:lang w:val="en-GB" w:eastAsia="en-MT"/>
+        </w:rPr>
+      </w:pPr>
+      <w:r>
+        <w:rPr>
+          <w:lang w:val="en-GB" w:eastAsia="en-MT"/>
+        </w:rPr>
+        <w:t xml:space="preserve">By calling: </w:t>
+      </w:r>
+      <w:hyperlink r:id="rId12" w:history="1">
+        <w:r>
+          <w:rPr>
+            <w:rStyle w:val="Hyperlink"/>
+            <w:lang w:val="en-GB" w:eastAsia="en-MT"/>
+          </w:rPr>
+          <w:t>https://localhost:52829/api/Trade/CloseTrade</w:t>
+        </w:r>
+      </w:hyperlink>
+    </w:p>
+    <w:p>
+      <w:pPr>
+        <w:rPr>
+          <w:lang w:val="en-GB" w:eastAsia="en-MT"/>
+        </w:rPr>
+      </w:pPr>
+      <w:r>
+        <w:rPr>
+          <w:lang w:val="en-GB" w:eastAsia="en-MT"/>
+        </w:rPr>
+        <w:t>With the following JSON as its request body:</w:t>
+      </w:r>
+      <w:r>
+        <w:rPr>
+          <w:lang w:val="en-GB" w:eastAsia="en-MT"/>
+        </w:rPr>
+        <w:br/>
+      </w:r>
+      <w:r>
+        <w:rPr>
+          <w:lang w:val="en-GB" w:eastAsia="en-MT"/>
+        </w:rPr>
+        <w:t>{</w:t>
+      </w:r>
+    </w:p>
+    <w:p>
+      <w:pPr>
+        <w:rPr>
+          <w:lang w:val="en-GB" w:eastAsia="en-MT"/>
+        </w:rPr>
+      </w:pPr>
+      <w:r>
+        <w:rPr>
+          <w:lang w:val="en-GB" w:eastAsia="en-MT"/>
+        </w:rPr>
+        <w:t xml:space="preserve">  "</w:t>
+      </w:r>
+      <w:proofErr w:type="spellStart"/>
+      <w:r>
+        <w:rPr>
+          <w:lang w:val="en-GB" w:eastAsia="en-MT"/>
+        </w:rPr>
+        <w:t>tradeID</w:t>
+      </w:r>
+      <w:proofErr w:type="spellEnd"/>
+      <w:r>
+        <w:rPr>
+          <w:lang w:val="en-GB" w:eastAsia="en-MT"/>
+        </w:rPr>
+        <w:t>": 1002,</w:t>
+      </w:r>
+    </w:p>
+    <w:p>
+      <w:pPr>
+        <w:rPr>
+          <w:lang w:val="en-GB" w:eastAsia="en-MT"/>
+        </w:rPr>
+      </w:pPr>
+      <w:r>
+        <w:rPr>
+          <w:lang w:val="en-GB" w:eastAsia="en-MT"/>
+        </w:rPr>
+        <w:t xml:space="preserve">  "</w:t>
+      </w:r>
+      <w:proofErr w:type="spellStart"/>
+      <w:r>
+        <w:rPr>
+          <w:lang w:val="en-GB" w:eastAsia="en-MT"/>
+        </w:rPr>
+        <w:t>closeAmount</w:t>
+      </w:r>
+      <w:proofErr w:type="spellEnd"/>
+      <w:r>
+        <w:rPr>
+          <w:lang w:val="en-GB" w:eastAsia="en-MT"/>
+        </w:rPr>
+        <w:t>": 100</w:t>
+      </w:r>
+    </w:p>
+    <w:p>
+      <w:pPr>
+        <w:rPr>
+          <w:lang w:val="en-GB" w:eastAsia="en-MT"/>
+        </w:rPr>
+      </w:pPr>
+      <w:r>
+        <w:rPr>
+          <w:lang w:val="en-GB" w:eastAsia="en-MT"/>
+        </w:rPr>
+        <w:t>}</w:t>
+      </w:r>
+    </w:p>
+    <w:p>
+      <w:pPr>
+        <w:rPr>
+          <w:lang w:val="en-GB" w:eastAsia="en-MT"/>
+        </w:rPr>
+      </w:pPr>
+      <w:r>
+        <w:rPr>
+          <w:lang w:val="en-GB" w:eastAsia="en-MT"/>
+        </w:rPr>
+        <w:t>We received a 200 response.</w:t>
+      </w:r>
+    </w:p>
+    <w:p>
+      <w:pPr>
+        <w:rPr>
+          <w:lang w:val="en-GB" w:eastAsia="en-MT"/>
+        </w:rPr>
+      </w:pPr>
+      <w:r>
+        <w:rPr>
+          <w:lang w:val="en-GB" w:eastAsia="en-MT"/>
+        </w:rPr>
+        <w:t xml:space="preserve">From </w:t>
+      </w:r>
+      <w:proofErr w:type="spellStart"/>
+      <w:r>
+        <w:rPr>
+          <w:lang w:val="en-GB" w:eastAsia="en-MT"/>
+        </w:rPr>
+        <w:t>sql</w:t>
+      </w:r>
+      <w:proofErr w:type="spellEnd"/>
+      <w:r>
+        <w:rPr>
+          <w:lang w:val="en-GB" w:eastAsia="en-MT"/>
+        </w:rPr>
+        <w:t xml:space="preserve"> server the data can be seen as being persisted below as intended:</w:t>
+      </w:r>
+    </w:p>
+    <w:p>
+      <w:pPr>
+        <w:rPr>
+          <w:lang w:val="en-GB" w:eastAsia="en-MT"/>
+        </w:rPr>
+      </w:pPr>
+      <w:r>
+        <w:rPr>
+          <w:lang w:val="en-GB" w:eastAsia="en-MT"/>
+        </w:rPr>
+        <w:drawing>
+          <wp:inline distT="0" distB="0" distL="0" distR="0" wp14:anchorId="06CC14AC" wp14:editId="1BC71130">
+            <wp:extent cx="5731510" cy="481330"/>
+            <wp:effectExtent l="0" t="0" r="2540" b="0"/>
+            <wp:docPr id="1043969378" name="Picture 1" descr="A screenshot of a computer&#10;&#10;Description automatically generated"/>
+            <wp:cNvGraphicFramePr>
+              <a:graphicFrameLocks xmlns:a="http://schemas.openxmlformats.org/drawingml/2006/main" noChangeAspect="1"/>
+            </wp:cNvGraphicFramePr>
+            <a:graphic xmlns:a="http://schemas.openxmlformats.org/drawingml/2006/main">
+              <a:graphicData uri="http://schemas.openxmlformats.org/drawingml/2006/picture">
+                <pic:pic xmlns:pic="http://schemas.openxmlformats.org/drawingml/2006/picture">
+                  <pic:nvPicPr>
+                    <pic:cNvPr id="1043969378" name="Picture 1" descr="A screenshot of a computer&#10;&#10;Description automatically generated"/>
+                    <pic:cNvPicPr/>
+                  </pic:nvPicPr>
+                  <pic:blipFill>
+                    <a:blip r:embed="rId13"/>
+                    <a:stretch>
+                      <a:fillRect/>
+                    </a:stretch>
+                  </pic:blipFill>
+                  <pic:spPr>
+                    <a:xfrm>
+                      <a:off x="0" y="0"/>
+                      <a:ext cx="5731510" cy="481330"/>
+                    </a:xfrm>
+                    <a:prstGeom prst="rect">
+                      <a:avLst/>
+                    </a:prstGeom>
+                  </pic:spPr>
+                </pic:pic>
+              </a:graphicData>
+            </a:graphic>
+          </wp:inline>
+        </w:drawing>
       </w:r>
     </w:p>
     <w:sectPr>
@@ -1589,10 +4452,31 @@
       <w:szCs w:val="26"/>
     </w:rPr>
   </w:style>
+  <w:style w:type="paragraph" w:styleId="Heading3">
+    <w:name w:val="heading 3"/>
+    <w:basedOn w:val="Normal"/>
+    <w:next w:val="Normal"/>
+    <w:link w:val="Heading3Char"/>
+    <w:uiPriority w:val="9"/>
+    <w:unhideWhenUsed/>
+    <w:qFormat/>
+    <w:rsid w:val="00BE569F"/>
+    <w:pPr>
+      <w:keepNext/>
+      <w:keepLines/>
+      <w:spacing w:before="40" w:after="0"/>
+      <w:outlineLvl w:val="2"/>
+    </w:pPr>
+    <w:rPr>
+      <w:rFonts w:asciiTheme="majorHAnsi" w:eastAsiaTheme="majorEastAsia" w:hAnsiTheme="majorHAnsi" w:cstheme="majorBidi"/>
+      <w:color w:val="1F3763" w:themeColor="accent1" w:themeShade="7F"/>
+      <w:sz w:val="24"/>
+      <w:szCs w:val="24"/>
+    </w:rPr>
+  </w:style>
   <w:style w:type="character" w:default="1" w:styleId="DefaultParagraphFont">
     <w:name w:val="Default Paragraph Font"/>
     <w:uiPriority w:val="1"/>
-    <w:semiHidden/>
     <w:unhideWhenUsed/>
   </w:style>
   <w:style w:type="table" w:default="1" w:styleId="TableNormal">
@@ -1652,6 +4536,114 @@
       <w:ind w:left="720"/>
       <w:contextualSpacing/>
     </w:pPr>
+  </w:style>
+  <w:style w:type="paragraph" w:styleId="HTMLPreformatted">
+    <w:name w:val="HTML Preformatted"/>
+    <w:basedOn w:val="Normal"/>
+    <w:link w:val="HTMLPreformattedChar"/>
+    <w:uiPriority w:val="99"/>
+    <w:semiHidden/>
+    <w:unhideWhenUsed/>
+    <w:rsid w:val="00BE569F"/>
+    <w:pPr>
+      <w:tabs>
+        <w:tab w:val="left" w:pos="916"/>
+        <w:tab w:val="left" w:pos="1832"/>
+        <w:tab w:val="left" w:pos="2748"/>
+        <w:tab w:val="left" w:pos="3664"/>
+        <w:tab w:val="left" w:pos="4580"/>
+        <w:tab w:val="left" w:pos="5496"/>
+        <w:tab w:val="left" w:pos="6412"/>
+        <w:tab w:val="left" w:pos="7328"/>
+        <w:tab w:val="left" w:pos="8244"/>
+        <w:tab w:val="left" w:pos="9160"/>
+        <w:tab w:val="left" w:pos="10076"/>
+        <w:tab w:val="left" w:pos="10992"/>
+        <w:tab w:val="left" w:pos="11908"/>
+        <w:tab w:val="left" w:pos="12824"/>
+        <w:tab w:val="left" w:pos="13740"/>
+        <w:tab w:val="left" w:pos="14656"/>
+      </w:tabs>
+      <w:spacing w:after="0" w:line="240" w:lineRule="auto"/>
+    </w:pPr>
+    <w:rPr>
+      <w:rFonts w:ascii="Courier New" w:eastAsia="Times New Roman" w:hAnsi="Courier New" w:cs="Courier New"/>
+      <w:kern w:val="0"/>
+      <w:sz w:val="20"/>
+      <w:szCs w:val="20"/>
+      <w:lang w:eastAsia="en-MT"/>
+      <w14:ligatures w14:val="none"/>
+    </w:rPr>
+  </w:style>
+  <w:style w:type="character" w:customStyle="1" w:styleId="HTMLPreformattedChar">
+    <w:name w:val="HTML Preformatted Char"/>
+    <w:basedOn w:val="DefaultParagraphFont"/>
+    <w:link w:val="HTMLPreformatted"/>
+    <w:uiPriority w:val="99"/>
+    <w:semiHidden/>
+    <w:rsid w:val="00BE569F"/>
+    <w:rPr>
+      <w:rFonts w:ascii="Courier New" w:eastAsia="Times New Roman" w:hAnsi="Courier New" w:cs="Courier New"/>
+      <w:kern w:val="0"/>
+      <w:sz w:val="20"/>
+      <w:szCs w:val="20"/>
+      <w:lang w:eastAsia="en-MT"/>
+      <w14:ligatures w14:val="none"/>
+    </w:rPr>
+  </w:style>
+  <w:style w:type="character" w:styleId="HTMLCode">
+    <w:name w:val="HTML Code"/>
+    <w:basedOn w:val="DefaultParagraphFont"/>
+    <w:uiPriority w:val="99"/>
+    <w:semiHidden/>
+    <w:unhideWhenUsed/>
+    <w:rsid w:val="00BE569F"/>
+    <w:rPr>
+      <w:rFonts w:ascii="Courier New" w:eastAsia="Times New Roman" w:hAnsi="Courier New" w:cs="Courier New"/>
+      <w:sz w:val="20"/>
+      <w:szCs w:val="20"/>
+    </w:rPr>
+  </w:style>
+  <w:style w:type="character" w:customStyle="1" w:styleId="hljs-attr">
+    <w:name w:val="hljs-attr"/>
+    <w:basedOn w:val="DefaultParagraphFont"/>
+    <w:rsid w:val="00BE569F"/>
+  </w:style>
+  <w:style w:type="character" w:customStyle="1" w:styleId="Heading3Char">
+    <w:name w:val="Heading 3 Char"/>
+    <w:basedOn w:val="DefaultParagraphFont"/>
+    <w:link w:val="Heading3"/>
+    <w:uiPriority w:val="9"/>
+    <w:rsid w:val="00BE569F"/>
+    <w:rPr>
+      <w:rFonts w:asciiTheme="majorHAnsi" w:eastAsiaTheme="majorEastAsia" w:hAnsiTheme="majorHAnsi" w:cstheme="majorBidi"/>
+      <w:color w:val="1F3763" w:themeColor="accent1" w:themeShade="7F"/>
+      <w:sz w:val="24"/>
+      <w:szCs w:val="24"/>
+    </w:rPr>
+  </w:style>
+  <w:style w:type="character" w:styleId="Hyperlink">
+    <w:name w:val="Hyperlink"/>
+    <w:basedOn w:val="DefaultParagraphFont"/>
+    <w:uiPriority w:val="99"/>
+    <w:unhideWhenUsed/>
+    <w:rsid w:val="00BE569F"/>
+    <w:rPr>
+      <w:color w:val="0563C1" w:themeColor="hyperlink"/>
+      <w:u w:val="single"/>
+    </w:rPr>
+  </w:style>
+  <w:style w:type="character" w:styleId="UnresolvedMention">
+    <w:name w:val="Unresolved Mention"/>
+    <w:basedOn w:val="DefaultParagraphFont"/>
+    <w:uiPriority w:val="99"/>
+    <w:semiHidden/>
+    <w:unhideWhenUsed/>
+    <w:rsid w:val="00BE569F"/>
+    <w:rPr>
+      <w:color w:val="605E5C"/>
+      <w:shd w:val="clear" w:color="auto" w:fill="E1DFDD"/>
+    </w:rPr>
   </w:style>
 </w:styles>
 </file>

</xml_diff>